<commit_message>
Versao final documentacao sprint2
</commit_message>
<xml_diff>
--- a/TI - Documentação - SensorUltrassônico_Nível_do_Óleo.docx
+++ b/TI - Documentação - SensorUltrassônico_Nível_do_Óleo.docx
@@ -134,7 +134,14 @@
           <w:b/>
           <w:sz w:val="28"/>
         </w:rPr>
-        <w:t>Sensor Ultrassônico no Nível de Fluido de Óleo de um Carro</w:t>
+        <w:t xml:space="preserve">Sensor Ultrassônico no Nível de Fluido de </w:t>
+      </w:r>
+      <w:r>
+        <w:rPr>
+          <w:b/>
+          <w:sz w:val="28"/>
+        </w:rPr>
+        <w:t>Óleo de um Carro</w:t>
       </w:r>
     </w:p>
     <w:p>
@@ -384,7 +391,10 @@
         <w:t xml:space="preserve">Dashboard, </w:t>
       </w:r>
       <w:r>
-        <w:t xml:space="preserve">onde o cliente(montadora) terá em mãos todas as informações de forma organizada e catalogada, podendo melhorar a qualidade de seus produtos em relação às próximas vendas. Tudo isso tem como objetivo solucionar uma parcela dos problemas relacionados à manutenção do carro por falta de uma parte essencial do carro, o cárter, sendo responsável por lubrificar todas as peças do motor, proporcionando um bom funcionamento. Algumas das tecnologias que vamos usar para o projeto seriam: </w:t>
+        <w:t>onde o cliente(montadora) terá em mãos todas as informações de forma organizada e catalogada, podendo melhorar a qualidade de seus produtos em relação às próximas vendas. Tudo isso tem como objetivo solucionar uma parcela dos problemas relacionados à manutenção do carro por falta de uma parte essencial do carro, o cárter, sendo responsável por lubri</w:t>
+      </w:r>
+      <w:r>
+        <w:t xml:space="preserve">ficar todas as peças do motor, proporcionando um bom funcionamento. Algumas das tecnologias que vamos usar para o projeto seriam: </w:t>
       </w:r>
       <w:r>
         <w:rPr>
@@ -602,7 +612,13 @@
         <w:rPr>
           <w:lang w:val="en-US"/>
         </w:rPr>
-        <w:t xml:space="preserve">customer (manufacturer) will have all the information in an organized and cataloged manner, being able to improve the quality of their products in relation to upcoming sales. All of this aims to solve a portion of the problems related to car maintenance due to the lack of an essential part of the car, the crankcase, which is responsible for lubricating all engine parts, ensuring smooth operation. Some of the technologies that we will use for the project would </w:t>
+        <w:t xml:space="preserve">customer (manufacturer) will have all the information in an organized and cataloged manner, being able to improve the quality of their products in relation to upcoming sales. All of this aims to solve a portion of the problems related to car maintenance due to the lack of an essential part of the car, the crankcase, which is responsible for lubricating all </w:t>
+      </w:r>
+      <w:r>
+        <w:rPr>
+          <w:lang w:val="en-US"/>
+        </w:rPr>
+        <w:t xml:space="preserve">engine parts, ensuring smooth operation. Some of the technologies that we will use for the project would </w:t>
       </w:r>
       <w:proofErr w:type="gramStart"/>
       <w:r>
@@ -796,13 +812,22 @@
           <w:docPartGallery w:val="Table of Contents"/>
         </w:docPartObj>
       </w:sdtPr>
+      <w:sdtEndPr/>
       <w:sdtContent>
         <w:p>
           <w:pPr>
             <w:pStyle w:val="Sumrio1"/>
             <w:tabs>
-              <w:tab w:val="right" w:leader="dot" w:pos="9087"/>
+              <w:tab w:val="left" w:pos="480"/>
+              <w:tab w:val="right" w:leader="dot" w:pos="9076"/>
             </w:tabs>
+            <w:rPr>
+              <w:rFonts w:asciiTheme="minorHAnsi" w:eastAsiaTheme="minorEastAsia" w:hAnsiTheme="minorHAnsi" w:cstheme="minorBidi"/>
+              <w:b w:val="0"/>
+              <w:noProof/>
+              <w:color w:val="auto"/>
+              <w:sz w:val="24"/>
+            </w:rPr>
           </w:pPr>
           <w:r>
             <w:fldChar w:fldCharType="begin"/>
@@ -813,29 +838,78 @@
           <w:r>
             <w:fldChar w:fldCharType="separate"/>
           </w:r>
-          <w:hyperlink w:anchor="_Toc42525">
-            <w:r>
-              <w:t>1. CONTEXTO</w:t>
-            </w:r>
-            <w:r>
+          <w:hyperlink w:anchor="_Toc196142172" w:history="1">
+            <w:r>
+              <w:rPr>
+                <w:rStyle w:val="Hyperlink"/>
+                <w:bCs/>
+                <w:noProof/>
+              </w:rPr>
+              <w:t>1.</w:t>
+            </w:r>
+            <w:r>
+              <w:rPr>
+                <w:rFonts w:asciiTheme="minorHAnsi" w:eastAsiaTheme="minorEastAsia" w:hAnsiTheme="minorHAnsi" w:cstheme="minorBidi"/>
+                <w:b w:val="0"/>
+                <w:noProof/>
+                <w:color w:val="auto"/>
+                <w:sz w:val="24"/>
+              </w:rPr>
               <w:tab/>
             </w:r>
             <w:r>
+              <w:rPr>
+                <w:rStyle w:val="Hyperlink"/>
+                <w:noProof/>
+              </w:rPr>
+              <w:t>CONTEXTO</w:t>
+            </w:r>
+            <w:r>
+              <w:rPr>
+                <w:noProof/>
+                <w:webHidden/>
+              </w:rPr>
+              <w:tab/>
+            </w:r>
+            <w:r>
+              <w:rPr>
+                <w:noProof/>
+                <w:webHidden/>
+              </w:rPr>
               <w:fldChar w:fldCharType="begin"/>
             </w:r>
             <w:r>
-              <w:instrText>PAGEREF _Toc42525 \h</w:instrText>
-            </w:r>
-            <w:r>
+              <w:rPr>
+                <w:noProof/>
+                <w:webHidden/>
+              </w:rPr>
+              <w:instrText xml:space="preserve"> PAGEREF _Toc196142172 \h </w:instrText>
+            </w:r>
+            <w:r>
+              <w:rPr>
+                <w:noProof/>
+                <w:webHidden/>
+              </w:rPr>
+            </w:r>
+            <w:r>
+              <w:rPr>
+                <w:noProof/>
+                <w:webHidden/>
+              </w:rPr>
               <w:fldChar w:fldCharType="separate"/>
             </w:r>
             <w:r>
               <w:rPr>
                 <w:noProof/>
-              </w:rPr>
-              <w:t>6</w:t>
-            </w:r>
-            <w:r>
+                <w:webHidden/>
+              </w:rPr>
+              <w:t>7</w:t>
+            </w:r>
+            <w:r>
+              <w:rPr>
+                <w:noProof/>
+                <w:webHidden/>
+              </w:rPr>
               <w:fldChar w:fldCharType="end"/>
             </w:r>
           </w:hyperlink>
@@ -844,32 +918,91 @@
           <w:pPr>
             <w:pStyle w:val="Sumrio2"/>
             <w:tabs>
-              <w:tab w:val="right" w:leader="dot" w:pos="9087"/>
+              <w:tab w:val="left" w:pos="720"/>
+              <w:tab w:val="right" w:leader="dot" w:pos="9076"/>
             </w:tabs>
+            <w:rPr>
+              <w:rFonts w:asciiTheme="minorHAnsi" w:eastAsiaTheme="minorEastAsia" w:hAnsiTheme="minorHAnsi" w:cstheme="minorBidi"/>
+              <w:b w:val="0"/>
+              <w:i w:val="0"/>
+              <w:noProof/>
+              <w:color w:val="auto"/>
+              <w:sz w:val="24"/>
+            </w:rPr>
           </w:pPr>
-          <w:hyperlink w:anchor="_Toc42526">
-            <w:r>
-              <w:t>1.1. O PAPEL DO CÁRTER NO SISTEMA DE LUBRIFICAÇÃO</w:t>
-            </w:r>
-            <w:r>
+          <w:hyperlink w:anchor="_Toc196142173" w:history="1">
+            <w:r>
+              <w:rPr>
+                <w:rStyle w:val="Hyperlink"/>
+                <w:bCs/>
+                <w:noProof/>
+              </w:rPr>
+              <w:t>1.1.</w:t>
+            </w:r>
+            <w:r>
+              <w:rPr>
+                <w:rFonts w:asciiTheme="minorHAnsi" w:eastAsiaTheme="minorEastAsia" w:hAnsiTheme="minorHAnsi" w:cstheme="minorBidi"/>
+                <w:b w:val="0"/>
+                <w:i w:val="0"/>
+                <w:noProof/>
+                <w:color w:val="auto"/>
+                <w:sz w:val="24"/>
+              </w:rPr>
               <w:tab/>
             </w:r>
             <w:r>
+              <w:rPr>
+                <w:rStyle w:val="Hyperlink"/>
+                <w:noProof/>
+              </w:rPr>
+              <w:t>O PAPEL DO CÁRTER NO SISTEMA DE LUBRIFICAÇÃO</w:t>
+            </w:r>
+            <w:r>
+              <w:rPr>
+                <w:noProof/>
+                <w:webHidden/>
+              </w:rPr>
+              <w:tab/>
+            </w:r>
+            <w:r>
+              <w:rPr>
+                <w:noProof/>
+                <w:webHidden/>
+              </w:rPr>
               <w:fldChar w:fldCharType="begin"/>
             </w:r>
             <w:r>
-              <w:instrText>PAGEREF _Toc42526 \h</w:instrText>
-            </w:r>
-            <w:r>
+              <w:rPr>
+                <w:noProof/>
+                <w:webHidden/>
+              </w:rPr>
+              <w:instrText xml:space="preserve"> PAGEREF _Toc196142173 \h </w:instrText>
+            </w:r>
+            <w:r>
+              <w:rPr>
+                <w:noProof/>
+                <w:webHidden/>
+              </w:rPr>
+            </w:r>
+            <w:r>
+              <w:rPr>
+                <w:noProof/>
+                <w:webHidden/>
+              </w:rPr>
               <w:fldChar w:fldCharType="separate"/>
             </w:r>
             <w:r>
               <w:rPr>
                 <w:noProof/>
-              </w:rPr>
-              <w:t>7</w:t>
-            </w:r>
-            <w:r>
+                <w:webHidden/>
+              </w:rPr>
+              <w:t>8</w:t>
+            </w:r>
+            <w:r>
+              <w:rPr>
+                <w:noProof/>
+                <w:webHidden/>
+              </w:rPr>
               <w:fldChar w:fldCharType="end"/>
             </w:r>
           </w:hyperlink>
@@ -878,32 +1011,91 @@
           <w:pPr>
             <w:pStyle w:val="Sumrio2"/>
             <w:tabs>
-              <w:tab w:val="right" w:leader="dot" w:pos="9087"/>
+              <w:tab w:val="left" w:pos="720"/>
+              <w:tab w:val="right" w:leader="dot" w:pos="9076"/>
             </w:tabs>
+            <w:rPr>
+              <w:rFonts w:asciiTheme="minorHAnsi" w:eastAsiaTheme="minorEastAsia" w:hAnsiTheme="minorHAnsi" w:cstheme="minorBidi"/>
+              <w:b w:val="0"/>
+              <w:i w:val="0"/>
+              <w:noProof/>
+              <w:color w:val="auto"/>
+              <w:sz w:val="24"/>
+            </w:rPr>
           </w:pPr>
-          <w:hyperlink w:anchor="_Toc42527">
-            <w:r>
-              <w:t>1.2. IMPORTÂNCIA DA LUBRIFICAÇÃO</w:t>
-            </w:r>
-            <w:r>
+          <w:hyperlink w:anchor="_Toc196142174" w:history="1">
+            <w:r>
+              <w:rPr>
+                <w:rStyle w:val="Hyperlink"/>
+                <w:bCs/>
+                <w:noProof/>
+              </w:rPr>
+              <w:t>1.2.</w:t>
+            </w:r>
+            <w:r>
+              <w:rPr>
+                <w:rFonts w:asciiTheme="minorHAnsi" w:eastAsiaTheme="minorEastAsia" w:hAnsiTheme="minorHAnsi" w:cstheme="minorBidi"/>
+                <w:b w:val="0"/>
+                <w:i w:val="0"/>
+                <w:noProof/>
+                <w:color w:val="auto"/>
+                <w:sz w:val="24"/>
+              </w:rPr>
               <w:tab/>
             </w:r>
             <w:r>
+              <w:rPr>
+                <w:rStyle w:val="Hyperlink"/>
+                <w:noProof/>
+              </w:rPr>
+              <w:t>IMPORTÂNCIA DA LUBRIFICAÇÃO</w:t>
+            </w:r>
+            <w:r>
+              <w:rPr>
+                <w:noProof/>
+                <w:webHidden/>
+              </w:rPr>
+              <w:tab/>
+            </w:r>
+            <w:r>
+              <w:rPr>
+                <w:noProof/>
+                <w:webHidden/>
+              </w:rPr>
               <w:fldChar w:fldCharType="begin"/>
             </w:r>
             <w:r>
-              <w:instrText>PAGEREF _Toc42527 \h</w:instrText>
-            </w:r>
-            <w:r>
+              <w:rPr>
+                <w:noProof/>
+                <w:webHidden/>
+              </w:rPr>
+              <w:instrText xml:space="preserve"> PAGEREF _Toc196142174 \h </w:instrText>
+            </w:r>
+            <w:r>
+              <w:rPr>
+                <w:noProof/>
+                <w:webHidden/>
+              </w:rPr>
+            </w:r>
+            <w:r>
+              <w:rPr>
+                <w:noProof/>
+                <w:webHidden/>
+              </w:rPr>
               <w:fldChar w:fldCharType="separate"/>
             </w:r>
             <w:r>
               <w:rPr>
                 <w:noProof/>
-              </w:rPr>
-              <w:t>8</w:t>
-            </w:r>
-            <w:r>
+                <w:webHidden/>
+              </w:rPr>
+              <w:t>9</w:t>
+            </w:r>
+            <w:r>
+              <w:rPr>
+                <w:noProof/>
+                <w:webHidden/>
+              </w:rPr>
               <w:fldChar w:fldCharType="end"/>
             </w:r>
           </w:hyperlink>
@@ -912,32 +1104,91 @@
           <w:pPr>
             <w:pStyle w:val="Sumrio2"/>
             <w:tabs>
-              <w:tab w:val="right" w:leader="dot" w:pos="9087"/>
+              <w:tab w:val="left" w:pos="720"/>
+              <w:tab w:val="right" w:leader="dot" w:pos="9076"/>
             </w:tabs>
+            <w:rPr>
+              <w:rFonts w:asciiTheme="minorHAnsi" w:eastAsiaTheme="minorEastAsia" w:hAnsiTheme="minorHAnsi" w:cstheme="minorBidi"/>
+              <w:b w:val="0"/>
+              <w:i w:val="0"/>
+              <w:noProof/>
+              <w:color w:val="auto"/>
+              <w:sz w:val="24"/>
+            </w:rPr>
           </w:pPr>
-          <w:hyperlink w:anchor="_Toc42528">
-            <w:r>
-              <w:t>1.3. DESAFIOS NA MEDIÇÃO DO NÍVEL E QUALIDADE DO ÓLEO</w:t>
-            </w:r>
-            <w:r>
+          <w:hyperlink w:anchor="_Toc196142175" w:history="1">
+            <w:r>
+              <w:rPr>
+                <w:rStyle w:val="Hyperlink"/>
+                <w:bCs/>
+                <w:noProof/>
+              </w:rPr>
+              <w:t>1.3.</w:t>
+            </w:r>
+            <w:r>
+              <w:rPr>
+                <w:rFonts w:asciiTheme="minorHAnsi" w:eastAsiaTheme="minorEastAsia" w:hAnsiTheme="minorHAnsi" w:cstheme="minorBidi"/>
+                <w:b w:val="0"/>
+                <w:i w:val="0"/>
+                <w:noProof/>
+                <w:color w:val="auto"/>
+                <w:sz w:val="24"/>
+              </w:rPr>
               <w:tab/>
             </w:r>
             <w:r>
+              <w:rPr>
+                <w:rStyle w:val="Hyperlink"/>
+                <w:noProof/>
+              </w:rPr>
+              <w:t>DESAFIOS NA MEDIÇÃO DO NÍVEL E QUALIDADE DO ÓLEO</w:t>
+            </w:r>
+            <w:r>
+              <w:rPr>
+                <w:noProof/>
+                <w:webHidden/>
+              </w:rPr>
+              <w:tab/>
+            </w:r>
+            <w:r>
+              <w:rPr>
+                <w:noProof/>
+                <w:webHidden/>
+              </w:rPr>
               <w:fldChar w:fldCharType="begin"/>
             </w:r>
             <w:r>
-              <w:instrText>PAGEREF _Toc42528 \h</w:instrText>
-            </w:r>
-            <w:r>
+              <w:rPr>
+                <w:noProof/>
+                <w:webHidden/>
+              </w:rPr>
+              <w:instrText xml:space="preserve"> PAGEREF _Toc196142175 \h </w:instrText>
+            </w:r>
+            <w:r>
+              <w:rPr>
+                <w:noProof/>
+                <w:webHidden/>
+              </w:rPr>
+            </w:r>
+            <w:r>
+              <w:rPr>
+                <w:noProof/>
+                <w:webHidden/>
+              </w:rPr>
               <w:fldChar w:fldCharType="separate"/>
             </w:r>
             <w:r>
               <w:rPr>
                 <w:noProof/>
-              </w:rPr>
-              <w:t>8</w:t>
-            </w:r>
-            <w:r>
+                <w:webHidden/>
+              </w:rPr>
+              <w:t>9</w:t>
+            </w:r>
+            <w:r>
+              <w:rPr>
+                <w:noProof/>
+                <w:webHidden/>
+              </w:rPr>
               <w:fldChar w:fldCharType="end"/>
             </w:r>
           </w:hyperlink>
@@ -946,32 +1197,91 @@
           <w:pPr>
             <w:pStyle w:val="Sumrio2"/>
             <w:tabs>
-              <w:tab w:val="right" w:leader="dot" w:pos="9087"/>
+              <w:tab w:val="left" w:pos="720"/>
+              <w:tab w:val="right" w:leader="dot" w:pos="9076"/>
             </w:tabs>
+            <w:rPr>
+              <w:rFonts w:asciiTheme="minorHAnsi" w:eastAsiaTheme="minorEastAsia" w:hAnsiTheme="minorHAnsi" w:cstheme="minorBidi"/>
+              <w:b w:val="0"/>
+              <w:i w:val="0"/>
+              <w:noProof/>
+              <w:color w:val="auto"/>
+              <w:sz w:val="24"/>
+            </w:rPr>
           </w:pPr>
-          <w:hyperlink w:anchor="_Toc42529">
-            <w:r>
-              <w:t>1.4. NOVAS TECNOLOGIAS PARA O MONITORAMENTO INTELIGENTE DO ÓLEO</w:t>
-            </w:r>
-            <w:r>
+          <w:hyperlink w:anchor="_Toc196142176" w:history="1">
+            <w:r>
+              <w:rPr>
+                <w:rStyle w:val="Hyperlink"/>
+                <w:bCs/>
+                <w:noProof/>
+              </w:rPr>
+              <w:t>1.4.</w:t>
+            </w:r>
+            <w:r>
+              <w:rPr>
+                <w:rFonts w:asciiTheme="minorHAnsi" w:eastAsiaTheme="minorEastAsia" w:hAnsiTheme="minorHAnsi" w:cstheme="minorBidi"/>
+                <w:b w:val="0"/>
+                <w:i w:val="0"/>
+                <w:noProof/>
+                <w:color w:val="auto"/>
+                <w:sz w:val="24"/>
+              </w:rPr>
               <w:tab/>
             </w:r>
             <w:r>
+              <w:rPr>
+                <w:rStyle w:val="Hyperlink"/>
+                <w:noProof/>
+              </w:rPr>
+              <w:t>NOVAS TECNOLOGIAS PARA O MONITORAMENTO INTELIGENTE DO ÓLEO</w:t>
+            </w:r>
+            <w:r>
+              <w:rPr>
+                <w:noProof/>
+                <w:webHidden/>
+              </w:rPr>
+              <w:tab/>
+            </w:r>
+            <w:r>
+              <w:rPr>
+                <w:noProof/>
+                <w:webHidden/>
+              </w:rPr>
               <w:fldChar w:fldCharType="begin"/>
             </w:r>
             <w:r>
-              <w:instrText>PAGEREF _Toc42529 \h</w:instrText>
-            </w:r>
-            <w:r>
+              <w:rPr>
+                <w:noProof/>
+                <w:webHidden/>
+              </w:rPr>
+              <w:instrText xml:space="preserve"> PAGEREF _Toc196142176 \h </w:instrText>
+            </w:r>
+            <w:r>
+              <w:rPr>
+                <w:noProof/>
+                <w:webHidden/>
+              </w:rPr>
+            </w:r>
+            <w:r>
+              <w:rPr>
+                <w:noProof/>
+                <w:webHidden/>
+              </w:rPr>
               <w:fldChar w:fldCharType="separate"/>
             </w:r>
             <w:r>
               <w:rPr>
                 <w:noProof/>
-              </w:rPr>
-              <w:t>9</w:t>
-            </w:r>
-            <w:r>
+                <w:webHidden/>
+              </w:rPr>
+              <w:t>10</w:t>
+            </w:r>
+            <w:r>
+              <w:rPr>
+                <w:noProof/>
+                <w:webHidden/>
+              </w:rPr>
               <w:fldChar w:fldCharType="end"/>
             </w:r>
           </w:hyperlink>
@@ -980,32 +1290,364 @@
           <w:pPr>
             <w:pStyle w:val="Sumrio2"/>
             <w:tabs>
-              <w:tab w:val="right" w:leader="dot" w:pos="9087"/>
+              <w:tab w:val="left" w:pos="720"/>
+              <w:tab w:val="right" w:leader="dot" w:pos="9076"/>
             </w:tabs>
+            <w:rPr>
+              <w:rFonts w:asciiTheme="minorHAnsi" w:eastAsiaTheme="minorEastAsia" w:hAnsiTheme="minorHAnsi" w:cstheme="minorBidi"/>
+              <w:b w:val="0"/>
+              <w:i w:val="0"/>
+              <w:noProof/>
+              <w:color w:val="auto"/>
+              <w:sz w:val="24"/>
+            </w:rPr>
           </w:pPr>
-          <w:hyperlink w:anchor="_Toc42530">
-            <w:r>
-              <w:t>1.5. TECNOLOGIA DE MONITORAMENTO INTELIGENTE</w:t>
-            </w:r>
-            <w:r>
+          <w:hyperlink w:anchor="_Toc196142177" w:history="1">
+            <w:r>
+              <w:rPr>
+                <w:rStyle w:val="Hyperlink"/>
+                <w:bCs/>
+                <w:noProof/>
+              </w:rPr>
+              <w:t>1.5.</w:t>
+            </w:r>
+            <w:r>
+              <w:rPr>
+                <w:rFonts w:asciiTheme="minorHAnsi" w:eastAsiaTheme="minorEastAsia" w:hAnsiTheme="minorHAnsi" w:cstheme="minorBidi"/>
+                <w:b w:val="0"/>
+                <w:i w:val="0"/>
+                <w:noProof/>
+                <w:color w:val="auto"/>
+                <w:sz w:val="24"/>
+              </w:rPr>
               <w:tab/>
             </w:r>
             <w:r>
+              <w:rPr>
+                <w:rStyle w:val="Hyperlink"/>
+                <w:noProof/>
+              </w:rPr>
+              <w:t>TECNOLOGIA DE MONITORAMENTO INTELIGENTE</w:t>
+            </w:r>
+            <w:r>
+              <w:rPr>
+                <w:noProof/>
+                <w:webHidden/>
+              </w:rPr>
+              <w:tab/>
+            </w:r>
+            <w:r>
+              <w:rPr>
+                <w:noProof/>
+                <w:webHidden/>
+              </w:rPr>
               <w:fldChar w:fldCharType="begin"/>
             </w:r>
             <w:r>
-              <w:instrText>PAGEREF _Toc42530 \h</w:instrText>
-            </w:r>
-            <w:r>
+              <w:rPr>
+                <w:noProof/>
+                <w:webHidden/>
+              </w:rPr>
+              <w:instrText xml:space="preserve"> PAGEREF _Toc196142177 \h </w:instrText>
+            </w:r>
+            <w:r>
+              <w:rPr>
+                <w:noProof/>
+                <w:webHidden/>
+              </w:rPr>
+            </w:r>
+            <w:r>
+              <w:rPr>
+                <w:noProof/>
+                <w:webHidden/>
+              </w:rPr>
               <w:fldChar w:fldCharType="separate"/>
             </w:r>
             <w:r>
               <w:rPr>
                 <w:noProof/>
-              </w:rPr>
-              <w:t>9</w:t>
-            </w:r>
-            <w:r>
+                <w:webHidden/>
+              </w:rPr>
+              <w:t>10</w:t>
+            </w:r>
+            <w:r>
+              <w:rPr>
+                <w:noProof/>
+                <w:webHidden/>
+              </w:rPr>
+              <w:fldChar w:fldCharType="end"/>
+            </w:r>
+          </w:hyperlink>
+        </w:p>
+        <w:p>
+          <w:pPr>
+            <w:pStyle w:val="Sumrio1"/>
+            <w:tabs>
+              <w:tab w:val="left" w:pos="480"/>
+              <w:tab w:val="right" w:leader="dot" w:pos="9076"/>
+            </w:tabs>
+            <w:rPr>
+              <w:rFonts w:asciiTheme="minorHAnsi" w:eastAsiaTheme="minorEastAsia" w:hAnsiTheme="minorHAnsi" w:cstheme="minorBidi"/>
+              <w:b w:val="0"/>
+              <w:noProof/>
+              <w:color w:val="auto"/>
+              <w:sz w:val="24"/>
+            </w:rPr>
+          </w:pPr>
+          <w:hyperlink w:anchor="_Toc196142178" w:history="1">
+            <w:r>
+              <w:rPr>
+                <w:rStyle w:val="Hyperlink"/>
+                <w:bCs/>
+                <w:noProof/>
+              </w:rPr>
+              <w:t>2.</w:t>
+            </w:r>
+            <w:r>
+              <w:rPr>
+                <w:rFonts w:asciiTheme="minorHAnsi" w:eastAsiaTheme="minorEastAsia" w:hAnsiTheme="minorHAnsi" w:cstheme="minorBidi"/>
+                <w:b w:val="0"/>
+                <w:noProof/>
+                <w:color w:val="auto"/>
+                <w:sz w:val="24"/>
+              </w:rPr>
+              <w:tab/>
+            </w:r>
+            <w:r>
+              <w:rPr>
+                <w:rStyle w:val="Hyperlink"/>
+                <w:noProof/>
+              </w:rPr>
+              <w:t>OBJETIVO</w:t>
+            </w:r>
+            <w:r>
+              <w:rPr>
+                <w:noProof/>
+                <w:webHidden/>
+              </w:rPr>
+              <w:tab/>
+            </w:r>
+            <w:r>
+              <w:rPr>
+                <w:noProof/>
+                <w:webHidden/>
+              </w:rPr>
+              <w:fldChar w:fldCharType="begin"/>
+            </w:r>
+            <w:r>
+              <w:rPr>
+                <w:noProof/>
+                <w:webHidden/>
+              </w:rPr>
+              <w:instrText xml:space="preserve"> PAGEREF _Toc196142178 \h </w:instrText>
+            </w:r>
+            <w:r>
+              <w:rPr>
+                <w:noProof/>
+                <w:webHidden/>
+              </w:rPr>
+            </w:r>
+            <w:r>
+              <w:rPr>
+                <w:noProof/>
+                <w:webHidden/>
+              </w:rPr>
+              <w:fldChar w:fldCharType="separate"/>
+            </w:r>
+            <w:r>
+              <w:rPr>
+                <w:noProof/>
+                <w:webHidden/>
+              </w:rPr>
+              <w:t>11</w:t>
+            </w:r>
+            <w:r>
+              <w:rPr>
+                <w:noProof/>
+                <w:webHidden/>
+              </w:rPr>
+              <w:fldChar w:fldCharType="end"/>
+            </w:r>
+          </w:hyperlink>
+        </w:p>
+        <w:p>
+          <w:pPr>
+            <w:pStyle w:val="Sumrio1"/>
+            <w:tabs>
+              <w:tab w:val="left" w:pos="480"/>
+              <w:tab w:val="right" w:leader="dot" w:pos="9076"/>
+            </w:tabs>
+            <w:rPr>
+              <w:rFonts w:asciiTheme="minorHAnsi" w:eastAsiaTheme="minorEastAsia" w:hAnsiTheme="minorHAnsi" w:cstheme="minorBidi"/>
+              <w:b w:val="0"/>
+              <w:noProof/>
+              <w:color w:val="auto"/>
+              <w:sz w:val="24"/>
+            </w:rPr>
+          </w:pPr>
+          <w:hyperlink w:anchor="_Toc196142179" w:history="1">
+            <w:r>
+              <w:rPr>
+                <w:rStyle w:val="Hyperlink"/>
+                <w:bCs/>
+                <w:noProof/>
+              </w:rPr>
+              <w:t>3.</w:t>
+            </w:r>
+            <w:r>
+              <w:rPr>
+                <w:rFonts w:asciiTheme="minorHAnsi" w:eastAsiaTheme="minorEastAsia" w:hAnsiTheme="minorHAnsi" w:cstheme="minorBidi"/>
+                <w:b w:val="0"/>
+                <w:noProof/>
+                <w:color w:val="auto"/>
+                <w:sz w:val="24"/>
+              </w:rPr>
+              <w:tab/>
+            </w:r>
+            <w:r>
+              <w:rPr>
+                <w:rStyle w:val="Hyperlink"/>
+                <w:noProof/>
+              </w:rPr>
+              <w:t>JUSTIFICATIVA</w:t>
+            </w:r>
+            <w:r>
+              <w:rPr>
+                <w:noProof/>
+                <w:webHidden/>
+              </w:rPr>
+              <w:tab/>
+            </w:r>
+            <w:r>
+              <w:rPr>
+                <w:noProof/>
+                <w:webHidden/>
+              </w:rPr>
+              <w:fldChar w:fldCharType="begin"/>
+            </w:r>
+            <w:r>
+              <w:rPr>
+                <w:noProof/>
+                <w:webHidden/>
+              </w:rPr>
+              <w:instrText xml:space="preserve"> PAGEREF _Toc196142179 \h </w:instrText>
+            </w:r>
+            <w:r>
+              <w:rPr>
+                <w:noProof/>
+                <w:webHidden/>
+              </w:rPr>
+            </w:r>
+            <w:r>
+              <w:rPr>
+                <w:noProof/>
+                <w:webHidden/>
+              </w:rPr>
+              <w:fldChar w:fldCharType="separate"/>
+            </w:r>
+            <w:r>
+              <w:rPr>
+                <w:noProof/>
+                <w:webHidden/>
+              </w:rPr>
+              <w:t>12</w:t>
+            </w:r>
+            <w:r>
+              <w:rPr>
+                <w:noProof/>
+                <w:webHidden/>
+              </w:rPr>
+              <w:fldChar w:fldCharType="end"/>
+            </w:r>
+          </w:hyperlink>
+        </w:p>
+        <w:p>
+          <w:pPr>
+            <w:pStyle w:val="Sumrio1"/>
+            <w:tabs>
+              <w:tab w:val="left" w:pos="480"/>
+              <w:tab w:val="right" w:leader="dot" w:pos="9076"/>
+            </w:tabs>
+            <w:rPr>
+              <w:rFonts w:asciiTheme="minorHAnsi" w:eastAsiaTheme="minorEastAsia" w:hAnsiTheme="minorHAnsi" w:cstheme="minorBidi"/>
+              <w:b w:val="0"/>
+              <w:noProof/>
+              <w:color w:val="auto"/>
+              <w:sz w:val="24"/>
+            </w:rPr>
+          </w:pPr>
+          <w:hyperlink w:anchor="_Toc196142180" w:history="1">
+            <w:r>
+              <w:rPr>
+                <w:rStyle w:val="Hyperlink"/>
+                <w:bCs/>
+                <w:noProof/>
+              </w:rPr>
+              <w:t>4.</w:t>
+            </w:r>
+            <w:r>
+              <w:rPr>
+                <w:rFonts w:asciiTheme="minorHAnsi" w:eastAsiaTheme="minorEastAsia" w:hAnsiTheme="minorHAnsi" w:cstheme="minorBidi"/>
+                <w:b w:val="0"/>
+                <w:noProof/>
+                <w:color w:val="auto"/>
+                <w:sz w:val="24"/>
+              </w:rPr>
+              <w:tab/>
+            </w:r>
+            <w:r>
+              <w:rPr>
+                <w:rStyle w:val="Hyperlink"/>
+                <w:noProof/>
+              </w:rPr>
+              <w:t>ESCOPO</w:t>
+            </w:r>
+            <w:r>
+              <w:rPr>
+                <w:noProof/>
+                <w:webHidden/>
+              </w:rPr>
+              <w:tab/>
+            </w:r>
+            <w:r>
+              <w:rPr>
+                <w:noProof/>
+                <w:webHidden/>
+              </w:rPr>
+              <w:fldChar w:fldCharType="begin"/>
+            </w:r>
+            <w:r>
+              <w:rPr>
+                <w:noProof/>
+                <w:webHidden/>
+              </w:rPr>
+              <w:instrText xml:space="preserve"> PAGEREF _Toc196142180 \h </w:instrText>
+            </w:r>
+            <w:r>
+              <w:rPr>
+                <w:noProof/>
+                <w:webHidden/>
+              </w:rPr>
+            </w:r>
+            <w:r>
+              <w:rPr>
+                <w:noProof/>
+                <w:webHidden/>
+              </w:rPr>
+              <w:fldChar w:fldCharType="separate"/>
+            </w:r>
+            <w:r>
+              <w:rPr>
+                <w:noProof/>
+                <w:webHidden/>
+              </w:rPr>
+              <w:t>13</w:t>
+            </w:r>
+            <w:r>
+              <w:rPr>
+                <w:noProof/>
+                <w:webHidden/>
+              </w:rPr>
               <w:fldChar w:fldCharType="end"/>
             </w:r>
           </w:hyperlink>
@@ -1014,34 +1656,370 @@
           <w:pPr>
             <w:pStyle w:val="Sumrio2"/>
             <w:tabs>
-              <w:tab w:val="right" w:leader="dot" w:pos="9087"/>
+              <w:tab w:val="left" w:pos="720"/>
+              <w:tab w:val="right" w:leader="dot" w:pos="9076"/>
             </w:tabs>
+            <w:rPr>
+              <w:rFonts w:asciiTheme="minorHAnsi" w:eastAsiaTheme="minorEastAsia" w:hAnsiTheme="minorHAnsi" w:cstheme="minorBidi"/>
+              <w:b w:val="0"/>
+              <w:i w:val="0"/>
+              <w:noProof/>
+              <w:color w:val="auto"/>
+              <w:sz w:val="24"/>
+            </w:rPr>
           </w:pPr>
-          <w:hyperlink w:anchor="_Toc42531">
-            <w:r>
-              <w:t>1.6. CONCLUSÃO</w:t>
-            </w:r>
-            <w:r>
+          <w:hyperlink w:anchor="_Toc196142181" w:history="1">
+            <w:r>
+              <w:rPr>
+                <w:rStyle w:val="Hyperlink"/>
+                <w:bCs/>
+                <w:noProof/>
+              </w:rPr>
+              <w:t>4.1.</w:t>
+            </w:r>
+            <w:r>
+              <w:rPr>
+                <w:rFonts w:asciiTheme="minorHAnsi" w:eastAsiaTheme="minorEastAsia" w:hAnsiTheme="minorHAnsi" w:cstheme="minorBidi"/>
+                <w:b w:val="0"/>
+                <w:i w:val="0"/>
+                <w:noProof/>
+                <w:color w:val="auto"/>
+                <w:sz w:val="24"/>
+              </w:rPr>
               <w:tab/>
             </w:r>
             <w:r>
+              <w:rPr>
+                <w:rStyle w:val="Hyperlink"/>
+                <w:noProof/>
+              </w:rPr>
+              <w:t>VISÃO GERAL DO PROJETO</w:t>
+            </w:r>
+            <w:r>
+              <w:rPr>
+                <w:noProof/>
+                <w:webHidden/>
+              </w:rPr>
+              <w:tab/>
+            </w:r>
+            <w:r>
+              <w:rPr>
+                <w:noProof/>
+                <w:webHidden/>
+              </w:rPr>
               <w:fldChar w:fldCharType="begin"/>
             </w:r>
             <w:r>
-              <w:instrText>PAGEREF _Toc42531 \h</w:instrText>
-            </w:r>
-            <w:r>
+              <w:rPr>
+                <w:noProof/>
+                <w:webHidden/>
+              </w:rPr>
+              <w:instrText xml:space="preserve"> PAGEREF _Toc196142181 \h </w:instrText>
+            </w:r>
+            <w:r>
+              <w:rPr>
+                <w:noProof/>
+                <w:webHidden/>
+              </w:rPr>
+            </w:r>
+            <w:r>
+              <w:rPr>
+                <w:noProof/>
+                <w:webHidden/>
+              </w:rPr>
               <w:fldChar w:fldCharType="separate"/>
             </w:r>
             <w:r>
               <w:rPr>
+                <w:noProof/>
+                <w:webHidden/>
+              </w:rPr>
+              <w:t>13</w:t>
+            </w:r>
+            <w:r>
+              <w:rPr>
+                <w:noProof/>
+                <w:webHidden/>
+              </w:rPr>
+              <w:fldChar w:fldCharType="end"/>
+            </w:r>
+          </w:hyperlink>
+        </w:p>
+        <w:p>
+          <w:pPr>
+            <w:pStyle w:val="Sumrio2"/>
+            <w:tabs>
+              <w:tab w:val="left" w:pos="720"/>
+              <w:tab w:val="right" w:leader="dot" w:pos="9076"/>
+            </w:tabs>
+            <w:rPr>
+              <w:rFonts w:asciiTheme="minorHAnsi" w:eastAsiaTheme="minorEastAsia" w:hAnsiTheme="minorHAnsi" w:cstheme="minorBidi"/>
+              <w:b w:val="0"/>
+              <w:i w:val="0"/>
+              <w:noProof/>
+              <w:color w:val="auto"/>
+              <w:sz w:val="24"/>
+            </w:rPr>
+          </w:pPr>
+          <w:hyperlink w:anchor="_Toc196142182" w:history="1">
+            <w:r>
+              <w:rPr>
+                <w:rStyle w:val="Hyperlink"/>
+                <w:bCs/>
+                <w:noProof/>
+              </w:rPr>
+              <w:t>4.2.</w:t>
+            </w:r>
+            <w:r>
+              <w:rPr>
+                <w:rFonts w:asciiTheme="minorHAnsi" w:eastAsiaTheme="minorEastAsia" w:hAnsiTheme="minorHAnsi" w:cstheme="minorBidi"/>
                 <w:b w:val="0"/>
+                <w:i w:val="0"/>
+                <w:noProof/>
+                <w:color w:val="auto"/>
+                <w:sz w:val="24"/>
+              </w:rPr>
+              <w:tab/>
+            </w:r>
+            <w:r>
+              <w:rPr>
+                <w:rStyle w:val="Hyperlink"/>
+                <w:noProof/>
+              </w:rPr>
+              <w:t>FUNCIONALIDADES/OBJETIVOS</w:t>
+            </w:r>
+            <w:r>
+              <w:rPr>
+                <w:noProof/>
+                <w:webHidden/>
+              </w:rPr>
+              <w:tab/>
+            </w:r>
+            <w:r>
+              <w:rPr>
+                <w:noProof/>
+                <w:webHidden/>
+              </w:rPr>
+              <w:fldChar w:fldCharType="begin"/>
+            </w:r>
+            <w:r>
+              <w:rPr>
+                <w:noProof/>
+                <w:webHidden/>
+              </w:rPr>
+              <w:instrText xml:space="preserve"> PAGEREF _Toc196142182 \h </w:instrText>
+            </w:r>
+            <w:r>
+              <w:rPr>
+                <w:noProof/>
+                <w:webHidden/>
+              </w:rPr>
+            </w:r>
+            <w:r>
+              <w:rPr>
+                <w:noProof/>
+                <w:webHidden/>
+              </w:rPr>
+              <w:fldChar w:fldCharType="separate"/>
+            </w:r>
+            <w:r>
+              <w:rPr>
+                <w:noProof/>
+                <w:webHidden/>
+              </w:rPr>
+              <w:t>14</w:t>
+            </w:r>
+            <w:r>
+              <w:rPr>
+                <w:noProof/>
+                <w:webHidden/>
+              </w:rPr>
+              <w:fldChar w:fldCharType="end"/>
+            </w:r>
+          </w:hyperlink>
+        </w:p>
+        <w:p>
+          <w:pPr>
+            <w:pStyle w:val="Sumrio2"/>
+            <w:tabs>
+              <w:tab w:val="left" w:pos="720"/>
+              <w:tab w:val="right" w:leader="dot" w:pos="9076"/>
+            </w:tabs>
+            <w:rPr>
+              <w:rFonts w:asciiTheme="minorHAnsi" w:eastAsiaTheme="minorEastAsia" w:hAnsiTheme="minorHAnsi" w:cstheme="minorBidi"/>
+              <w:b w:val="0"/>
+              <w:i w:val="0"/>
+              <w:noProof/>
+              <w:color w:val="auto"/>
+              <w:sz w:val="24"/>
+            </w:rPr>
+          </w:pPr>
+          <w:hyperlink w:anchor="_Toc196142183" w:history="1">
+            <w:r>
+              <w:rPr>
+                <w:rStyle w:val="Hyperlink"/>
                 <w:bCs/>
                 <w:noProof/>
               </w:rPr>
-              <w:t>Erro! Indicador não definido.</w:t>
-            </w:r>
-            <w:r>
+              <w:t>4.3.</w:t>
+            </w:r>
+            <w:r>
+              <w:rPr>
+                <w:rFonts w:asciiTheme="minorHAnsi" w:eastAsiaTheme="minorEastAsia" w:hAnsiTheme="minorHAnsi" w:cstheme="minorBidi"/>
+                <w:b w:val="0"/>
+                <w:i w:val="0"/>
+                <w:noProof/>
+                <w:color w:val="auto"/>
+                <w:sz w:val="24"/>
+              </w:rPr>
+              <w:tab/>
+            </w:r>
+            <w:r>
+              <w:rPr>
+                <w:rStyle w:val="Hyperlink"/>
+                <w:noProof/>
+              </w:rPr>
+              <w:t>ALERTAS E MONITORAMENTO</w:t>
+            </w:r>
+            <w:r>
+              <w:rPr>
+                <w:noProof/>
+                <w:webHidden/>
+              </w:rPr>
+              <w:tab/>
+            </w:r>
+            <w:r>
+              <w:rPr>
+                <w:noProof/>
+                <w:webHidden/>
+              </w:rPr>
+              <w:fldChar w:fldCharType="begin"/>
+            </w:r>
+            <w:r>
+              <w:rPr>
+                <w:noProof/>
+                <w:webHidden/>
+              </w:rPr>
+              <w:instrText xml:space="preserve"> PAGEREF _Toc196142183 \h </w:instrText>
+            </w:r>
+            <w:r>
+              <w:rPr>
+                <w:noProof/>
+                <w:webHidden/>
+              </w:rPr>
+            </w:r>
+            <w:r>
+              <w:rPr>
+                <w:noProof/>
+                <w:webHidden/>
+              </w:rPr>
+              <w:fldChar w:fldCharType="separate"/>
+            </w:r>
+            <w:r>
+              <w:rPr>
+                <w:noProof/>
+                <w:webHidden/>
+              </w:rPr>
+              <w:t>14</w:t>
+            </w:r>
+            <w:r>
+              <w:rPr>
+                <w:noProof/>
+                <w:webHidden/>
+              </w:rPr>
+              <w:fldChar w:fldCharType="end"/>
+            </w:r>
+          </w:hyperlink>
+        </w:p>
+        <w:p>
+          <w:pPr>
+            <w:pStyle w:val="Sumrio2"/>
+            <w:tabs>
+              <w:tab w:val="left" w:pos="720"/>
+              <w:tab w:val="right" w:leader="dot" w:pos="9076"/>
+            </w:tabs>
+            <w:rPr>
+              <w:rFonts w:asciiTheme="minorHAnsi" w:eastAsiaTheme="minorEastAsia" w:hAnsiTheme="minorHAnsi" w:cstheme="minorBidi"/>
+              <w:b w:val="0"/>
+              <w:i w:val="0"/>
+              <w:noProof/>
+              <w:color w:val="auto"/>
+              <w:sz w:val="24"/>
+            </w:rPr>
+          </w:pPr>
+          <w:hyperlink w:anchor="_Toc196142184" w:history="1">
+            <w:r>
+              <w:rPr>
+                <w:rStyle w:val="Hyperlink"/>
+                <w:bCs/>
+                <w:noProof/>
+              </w:rPr>
+              <w:t>4.4.</w:t>
+            </w:r>
+            <w:r>
+              <w:rPr>
+                <w:rFonts w:asciiTheme="minorHAnsi" w:eastAsiaTheme="minorEastAsia" w:hAnsiTheme="minorHAnsi" w:cstheme="minorBidi"/>
+                <w:b w:val="0"/>
+                <w:i w:val="0"/>
+                <w:noProof/>
+                <w:color w:val="auto"/>
+                <w:sz w:val="24"/>
+              </w:rPr>
+              <w:tab/>
+            </w:r>
+            <w:r>
+              <w:rPr>
+                <w:rStyle w:val="Hyperlink"/>
+                <w:noProof/>
+              </w:rPr>
+              <w:t>FILTRAGEM E PERSONALIZAÇÃO</w:t>
+            </w:r>
+            <w:r>
+              <w:rPr>
+                <w:noProof/>
+                <w:webHidden/>
+              </w:rPr>
+              <w:tab/>
+            </w:r>
+            <w:r>
+              <w:rPr>
+                <w:noProof/>
+                <w:webHidden/>
+              </w:rPr>
+              <w:fldChar w:fldCharType="begin"/>
+            </w:r>
+            <w:r>
+              <w:rPr>
+                <w:noProof/>
+                <w:webHidden/>
+              </w:rPr>
+              <w:instrText xml:space="preserve"> PAGEREF _Toc196142184 \h </w:instrText>
+            </w:r>
+            <w:r>
+              <w:rPr>
+                <w:noProof/>
+                <w:webHidden/>
+              </w:rPr>
+            </w:r>
+            <w:r>
+              <w:rPr>
+                <w:noProof/>
+                <w:webHidden/>
+              </w:rPr>
+              <w:fldChar w:fldCharType="separate"/>
+            </w:r>
+            <w:r>
+              <w:rPr>
+                <w:noProof/>
+                <w:webHidden/>
+              </w:rPr>
+              <w:t>15</w:t>
+            </w:r>
+            <w:r>
+              <w:rPr>
+                <w:noProof/>
+                <w:webHidden/>
+              </w:rPr>
               <w:fldChar w:fldCharType="end"/>
             </w:r>
           </w:hyperlink>
@@ -1050,32 +2028,275 @@
           <w:pPr>
             <w:pStyle w:val="Sumrio1"/>
             <w:tabs>
-              <w:tab w:val="right" w:leader="dot" w:pos="9087"/>
+              <w:tab w:val="left" w:pos="480"/>
+              <w:tab w:val="right" w:leader="dot" w:pos="9076"/>
             </w:tabs>
+            <w:rPr>
+              <w:rFonts w:asciiTheme="minorHAnsi" w:eastAsiaTheme="minorEastAsia" w:hAnsiTheme="minorHAnsi" w:cstheme="minorBidi"/>
+              <w:b w:val="0"/>
+              <w:noProof/>
+              <w:color w:val="auto"/>
+              <w:sz w:val="24"/>
+            </w:rPr>
           </w:pPr>
-          <w:hyperlink w:anchor="_Toc42532">
-            <w:r>
-              <w:t>2. OBJETIVO</w:t>
-            </w:r>
-            <w:r>
+          <w:hyperlink w:anchor="_Toc196142185" w:history="1">
+            <w:r>
+              <w:rPr>
+                <w:rStyle w:val="Hyperlink"/>
+                <w:bCs/>
+                <w:noProof/>
+              </w:rPr>
+              <w:t>5.</w:t>
+            </w:r>
+            <w:r>
+              <w:rPr>
+                <w:rFonts w:asciiTheme="minorHAnsi" w:eastAsiaTheme="minorEastAsia" w:hAnsiTheme="minorHAnsi" w:cstheme="minorBidi"/>
+                <w:b w:val="0"/>
+                <w:noProof/>
+                <w:color w:val="auto"/>
+                <w:sz w:val="24"/>
+              </w:rPr>
               <w:tab/>
             </w:r>
             <w:r>
+              <w:rPr>
+                <w:rStyle w:val="Hyperlink"/>
+                <w:noProof/>
+              </w:rPr>
+              <w:t>PREMISSAS E RESTRIÇÕES</w:t>
+            </w:r>
+            <w:r>
+              <w:rPr>
+                <w:noProof/>
+                <w:webHidden/>
+              </w:rPr>
+              <w:tab/>
+            </w:r>
+            <w:r>
+              <w:rPr>
+                <w:noProof/>
+                <w:webHidden/>
+              </w:rPr>
               <w:fldChar w:fldCharType="begin"/>
             </w:r>
             <w:r>
-              <w:instrText>PAGEREF _Toc42532 \h</w:instrText>
-            </w:r>
-            <w:r>
+              <w:rPr>
+                <w:noProof/>
+                <w:webHidden/>
+              </w:rPr>
+              <w:instrText xml:space="preserve"> PAGEREF _Toc196142185 \h </w:instrText>
+            </w:r>
+            <w:r>
+              <w:rPr>
+                <w:noProof/>
+                <w:webHidden/>
+              </w:rPr>
+            </w:r>
+            <w:r>
+              <w:rPr>
+                <w:noProof/>
+                <w:webHidden/>
+              </w:rPr>
               <w:fldChar w:fldCharType="separate"/>
             </w:r>
             <w:r>
               <w:rPr>
                 <w:noProof/>
-              </w:rPr>
-              <w:t>10</w:t>
-            </w:r>
-            <w:r>
+                <w:webHidden/>
+              </w:rPr>
+              <w:t>17</w:t>
+            </w:r>
+            <w:r>
+              <w:rPr>
+                <w:noProof/>
+                <w:webHidden/>
+              </w:rPr>
+              <w:fldChar w:fldCharType="end"/>
+            </w:r>
+          </w:hyperlink>
+        </w:p>
+        <w:p>
+          <w:pPr>
+            <w:pStyle w:val="Sumrio2"/>
+            <w:tabs>
+              <w:tab w:val="left" w:pos="720"/>
+              <w:tab w:val="right" w:leader="dot" w:pos="9076"/>
+            </w:tabs>
+            <w:rPr>
+              <w:rFonts w:asciiTheme="minorHAnsi" w:eastAsiaTheme="minorEastAsia" w:hAnsiTheme="minorHAnsi" w:cstheme="minorBidi"/>
+              <w:b w:val="0"/>
+              <w:i w:val="0"/>
+              <w:noProof/>
+              <w:color w:val="auto"/>
+              <w:sz w:val="24"/>
+            </w:rPr>
+          </w:pPr>
+          <w:hyperlink w:anchor="_Toc196142186" w:history="1">
+            <w:r>
+              <w:rPr>
+                <w:rStyle w:val="Hyperlink"/>
+                <w:bCs/>
+                <w:noProof/>
+              </w:rPr>
+              <w:t>5.1.</w:t>
+            </w:r>
+            <w:r>
+              <w:rPr>
+                <w:rFonts w:asciiTheme="minorHAnsi" w:eastAsiaTheme="minorEastAsia" w:hAnsiTheme="minorHAnsi" w:cstheme="minorBidi"/>
+                <w:b w:val="0"/>
+                <w:i w:val="0"/>
+                <w:noProof/>
+                <w:color w:val="auto"/>
+                <w:sz w:val="24"/>
+              </w:rPr>
+              <w:tab/>
+            </w:r>
+            <w:r>
+              <w:rPr>
+                <w:rStyle w:val="Hyperlink"/>
+                <w:noProof/>
+              </w:rPr>
+              <w:t>PREMISSAS</w:t>
+            </w:r>
+            <w:r>
+              <w:rPr>
+                <w:noProof/>
+                <w:webHidden/>
+              </w:rPr>
+              <w:tab/>
+            </w:r>
+            <w:r>
+              <w:rPr>
+                <w:noProof/>
+                <w:webHidden/>
+              </w:rPr>
+              <w:fldChar w:fldCharType="begin"/>
+            </w:r>
+            <w:r>
+              <w:rPr>
+                <w:noProof/>
+                <w:webHidden/>
+              </w:rPr>
+              <w:instrText xml:space="preserve"> PAGEREF _Toc196142186 \h </w:instrText>
+            </w:r>
+            <w:r>
+              <w:rPr>
+                <w:noProof/>
+                <w:webHidden/>
+              </w:rPr>
+            </w:r>
+            <w:r>
+              <w:rPr>
+                <w:noProof/>
+                <w:webHidden/>
+              </w:rPr>
+              <w:fldChar w:fldCharType="separate"/>
+            </w:r>
+            <w:r>
+              <w:rPr>
+                <w:noProof/>
+                <w:webHidden/>
+              </w:rPr>
+              <w:t>17</w:t>
+            </w:r>
+            <w:r>
+              <w:rPr>
+                <w:noProof/>
+                <w:webHidden/>
+              </w:rPr>
+              <w:fldChar w:fldCharType="end"/>
+            </w:r>
+          </w:hyperlink>
+        </w:p>
+        <w:p>
+          <w:pPr>
+            <w:pStyle w:val="Sumrio2"/>
+            <w:tabs>
+              <w:tab w:val="left" w:pos="720"/>
+              <w:tab w:val="right" w:leader="dot" w:pos="9076"/>
+            </w:tabs>
+            <w:rPr>
+              <w:rFonts w:asciiTheme="minorHAnsi" w:eastAsiaTheme="minorEastAsia" w:hAnsiTheme="minorHAnsi" w:cstheme="minorBidi"/>
+              <w:b w:val="0"/>
+              <w:i w:val="0"/>
+              <w:noProof/>
+              <w:color w:val="auto"/>
+              <w:sz w:val="24"/>
+            </w:rPr>
+          </w:pPr>
+          <w:hyperlink w:anchor="_Toc196142187" w:history="1">
+            <w:r>
+              <w:rPr>
+                <w:rStyle w:val="Hyperlink"/>
+                <w:bCs/>
+                <w:noProof/>
+              </w:rPr>
+              <w:t>5.2.</w:t>
+            </w:r>
+            <w:r>
+              <w:rPr>
+                <w:rFonts w:asciiTheme="minorHAnsi" w:eastAsiaTheme="minorEastAsia" w:hAnsiTheme="minorHAnsi" w:cstheme="minorBidi"/>
+                <w:b w:val="0"/>
+                <w:i w:val="0"/>
+                <w:noProof/>
+                <w:color w:val="auto"/>
+                <w:sz w:val="24"/>
+              </w:rPr>
+              <w:tab/>
+            </w:r>
+            <w:r>
+              <w:rPr>
+                <w:rStyle w:val="Hyperlink"/>
+                <w:noProof/>
+              </w:rPr>
+              <w:t>RESTRIÇÕES</w:t>
+            </w:r>
+            <w:r>
+              <w:rPr>
+                <w:noProof/>
+                <w:webHidden/>
+              </w:rPr>
+              <w:tab/>
+            </w:r>
+            <w:r>
+              <w:rPr>
+                <w:noProof/>
+                <w:webHidden/>
+              </w:rPr>
+              <w:fldChar w:fldCharType="begin"/>
+            </w:r>
+            <w:r>
+              <w:rPr>
+                <w:noProof/>
+                <w:webHidden/>
+              </w:rPr>
+              <w:instrText xml:space="preserve"> PAGEREF _Toc196142187 \h </w:instrText>
+            </w:r>
+            <w:r>
+              <w:rPr>
+                <w:noProof/>
+                <w:webHidden/>
+              </w:rPr>
+            </w:r>
+            <w:r>
+              <w:rPr>
+                <w:noProof/>
+                <w:webHidden/>
+              </w:rPr>
+              <w:fldChar w:fldCharType="separate"/>
+            </w:r>
+            <w:r>
+              <w:rPr>
+                <w:noProof/>
+                <w:webHidden/>
+              </w:rPr>
+              <w:t>17</w:t>
+            </w:r>
+            <w:r>
+              <w:rPr>
+                <w:noProof/>
+                <w:webHidden/>
+              </w:rPr>
               <w:fldChar w:fldCharType="end"/>
             </w:r>
           </w:hyperlink>
@@ -1084,32 +2305,89 @@
           <w:pPr>
             <w:pStyle w:val="Sumrio1"/>
             <w:tabs>
-              <w:tab w:val="right" w:leader="dot" w:pos="9087"/>
+              <w:tab w:val="left" w:pos="480"/>
+              <w:tab w:val="right" w:leader="dot" w:pos="9076"/>
             </w:tabs>
+            <w:rPr>
+              <w:rFonts w:asciiTheme="minorHAnsi" w:eastAsiaTheme="minorEastAsia" w:hAnsiTheme="minorHAnsi" w:cstheme="minorBidi"/>
+              <w:b w:val="0"/>
+              <w:noProof/>
+              <w:color w:val="auto"/>
+              <w:sz w:val="24"/>
+            </w:rPr>
           </w:pPr>
-          <w:hyperlink w:anchor="_Toc42533">
-            <w:r>
-              <w:t>3. JUSTIFICATIVA</w:t>
-            </w:r>
-            <w:r>
+          <w:hyperlink w:anchor="_Toc196142188" w:history="1">
+            <w:r>
+              <w:rPr>
+                <w:rStyle w:val="Hyperlink"/>
+                <w:bCs/>
+                <w:noProof/>
+              </w:rPr>
+              <w:t>6.</w:t>
+            </w:r>
+            <w:r>
+              <w:rPr>
+                <w:rFonts w:asciiTheme="minorHAnsi" w:eastAsiaTheme="minorEastAsia" w:hAnsiTheme="minorHAnsi" w:cstheme="minorBidi"/>
+                <w:b w:val="0"/>
+                <w:noProof/>
+                <w:color w:val="auto"/>
+                <w:sz w:val="24"/>
+              </w:rPr>
               <w:tab/>
             </w:r>
             <w:r>
+              <w:rPr>
+                <w:rStyle w:val="Hyperlink"/>
+                <w:noProof/>
+              </w:rPr>
+              <w:t>MACRO CRONOGRAMA – TOTAL DE 80 DIAS</w:t>
+            </w:r>
+            <w:r>
+              <w:rPr>
+                <w:noProof/>
+                <w:webHidden/>
+              </w:rPr>
+              <w:tab/>
+            </w:r>
+            <w:r>
+              <w:rPr>
+                <w:noProof/>
+                <w:webHidden/>
+              </w:rPr>
               <w:fldChar w:fldCharType="begin"/>
             </w:r>
             <w:r>
-              <w:instrText>PAGEREF _Toc42533 \h</w:instrText>
-            </w:r>
-            <w:r>
+              <w:rPr>
+                <w:noProof/>
+                <w:webHidden/>
+              </w:rPr>
+              <w:instrText xml:space="preserve"> PAGEREF _Toc196142188 \h </w:instrText>
+            </w:r>
+            <w:r>
+              <w:rPr>
+                <w:noProof/>
+                <w:webHidden/>
+              </w:rPr>
+            </w:r>
+            <w:r>
+              <w:rPr>
+                <w:noProof/>
+                <w:webHidden/>
+              </w:rPr>
               <w:fldChar w:fldCharType="separate"/>
             </w:r>
             <w:r>
               <w:rPr>
                 <w:noProof/>
-              </w:rPr>
-              <w:t>11</w:t>
-            </w:r>
-            <w:r>
+                <w:webHidden/>
+              </w:rPr>
+              <w:t>18</w:t>
+            </w:r>
+            <w:r>
+              <w:rPr>
+                <w:noProof/>
+                <w:webHidden/>
+              </w:rPr>
               <w:fldChar w:fldCharType="end"/>
             </w:r>
           </w:hyperlink>
@@ -1118,168 +2396,89 @@
           <w:pPr>
             <w:pStyle w:val="Sumrio1"/>
             <w:tabs>
-              <w:tab w:val="right" w:leader="dot" w:pos="9087"/>
+              <w:tab w:val="left" w:pos="480"/>
+              <w:tab w:val="right" w:leader="dot" w:pos="9076"/>
             </w:tabs>
+            <w:rPr>
+              <w:rFonts w:asciiTheme="minorHAnsi" w:eastAsiaTheme="minorEastAsia" w:hAnsiTheme="minorHAnsi" w:cstheme="minorBidi"/>
+              <w:b w:val="0"/>
+              <w:noProof/>
+              <w:color w:val="auto"/>
+              <w:sz w:val="24"/>
+            </w:rPr>
           </w:pPr>
-          <w:hyperlink w:anchor="_Toc42534">
-            <w:r>
-              <w:t>4. ESCOPO</w:t>
-            </w:r>
-            <w:r>
+          <w:hyperlink w:anchor="_Toc196142189" w:history="1">
+            <w:r>
+              <w:rPr>
+                <w:rStyle w:val="Hyperlink"/>
+                <w:bCs/>
+                <w:noProof/>
+              </w:rPr>
+              <w:t>7.</w:t>
+            </w:r>
+            <w:r>
+              <w:rPr>
+                <w:rFonts w:asciiTheme="minorHAnsi" w:eastAsiaTheme="minorEastAsia" w:hAnsiTheme="minorHAnsi" w:cstheme="minorBidi"/>
+                <w:b w:val="0"/>
+                <w:noProof/>
+                <w:color w:val="auto"/>
+                <w:sz w:val="24"/>
+              </w:rPr>
               <w:tab/>
             </w:r>
             <w:r>
+              <w:rPr>
+                <w:rStyle w:val="Hyperlink"/>
+                <w:noProof/>
+              </w:rPr>
+              <w:t>BACKLOG – TRELLO E EXCEL</w:t>
+            </w:r>
+            <w:r>
+              <w:rPr>
+                <w:noProof/>
+                <w:webHidden/>
+              </w:rPr>
+              <w:tab/>
+            </w:r>
+            <w:r>
+              <w:rPr>
+                <w:noProof/>
+                <w:webHidden/>
+              </w:rPr>
               <w:fldChar w:fldCharType="begin"/>
             </w:r>
             <w:r>
-              <w:instrText>PAGEREF _Toc42534 \h</w:instrText>
-            </w:r>
-            <w:r>
+              <w:rPr>
+                <w:noProof/>
+                <w:webHidden/>
+              </w:rPr>
+              <w:instrText xml:space="preserve"> PAGEREF _Toc196142189 \h </w:instrText>
+            </w:r>
+            <w:r>
+              <w:rPr>
+                <w:noProof/>
+                <w:webHidden/>
+              </w:rPr>
+            </w:r>
+            <w:r>
+              <w:rPr>
+                <w:noProof/>
+                <w:webHidden/>
+              </w:rPr>
               <w:fldChar w:fldCharType="separate"/>
             </w:r>
             <w:r>
               <w:rPr>
                 <w:noProof/>
-              </w:rPr>
-              <w:t>12</w:t>
-            </w:r>
-            <w:r>
-              <w:fldChar w:fldCharType="end"/>
-            </w:r>
-          </w:hyperlink>
-        </w:p>
-        <w:p>
-          <w:pPr>
-            <w:pStyle w:val="Sumrio2"/>
-            <w:tabs>
-              <w:tab w:val="right" w:leader="dot" w:pos="9087"/>
-            </w:tabs>
-          </w:pPr>
-          <w:hyperlink w:anchor="_Toc42535">
-            <w:r>
-              <w:t>4.1. VISÃO GERAL DO PROJETO</w:t>
-            </w:r>
-            <w:r>
-              <w:tab/>
-            </w:r>
-            <w:r>
-              <w:fldChar w:fldCharType="begin"/>
-            </w:r>
-            <w:r>
-              <w:instrText>PAGEREF _Toc42535 \h</w:instrText>
-            </w:r>
-            <w:r>
-              <w:fldChar w:fldCharType="separate"/>
-            </w:r>
-            <w:r>
-              <w:rPr>
-                <w:noProof/>
-              </w:rPr>
-              <w:t>12</w:t>
-            </w:r>
-            <w:r>
-              <w:fldChar w:fldCharType="end"/>
-            </w:r>
-          </w:hyperlink>
-        </w:p>
-        <w:p>
-          <w:pPr>
-            <w:pStyle w:val="Sumrio2"/>
-            <w:tabs>
-              <w:tab w:val="right" w:leader="dot" w:pos="9087"/>
-            </w:tabs>
-          </w:pPr>
-          <w:hyperlink w:anchor="_Toc42536">
-            <w:r>
-              <w:t>4.2. FUNCIONALIDADES/OBJETIVOS</w:t>
-            </w:r>
-            <w:r>
-              <w:tab/>
-            </w:r>
-            <w:r>
-              <w:fldChar w:fldCharType="begin"/>
-            </w:r>
-            <w:r>
-              <w:instrText>PAGEREF _Toc42536 \h</w:instrText>
-            </w:r>
-            <w:r>
-              <w:fldChar w:fldCharType="separate"/>
-            </w:r>
-            <w:r>
-              <w:rPr>
-                <w:noProof/>
-              </w:rPr>
-              <w:t>13</w:t>
-            </w:r>
-            <w:r>
-              <w:fldChar w:fldCharType="end"/>
-            </w:r>
-          </w:hyperlink>
-        </w:p>
-        <w:p>
-          <w:pPr>
-            <w:pStyle w:val="Sumrio2"/>
-            <w:tabs>
-              <w:tab w:val="right" w:leader="dot" w:pos="9087"/>
-            </w:tabs>
-          </w:pPr>
-          <w:hyperlink w:anchor="_Toc42537">
-            <w:r>
-              <w:t>4.3. ALERTAS E MONITORAMENTO</w:t>
-            </w:r>
-            <w:r>
-              <w:tab/>
-            </w:r>
-            <w:r>
-              <w:fldChar w:fldCharType="begin"/>
-            </w:r>
-            <w:r>
-              <w:instrText>PAGEREF _Toc42537 \h</w:instrText>
-            </w:r>
-            <w:r>
-              <w:fldChar w:fldCharType="separate"/>
-            </w:r>
-            <w:r>
-              <w:rPr>
-                <w:noProof/>
-              </w:rPr>
-              <w:t>13</w:t>
-            </w:r>
-            <w:r>
-              <w:fldChar w:fldCharType="end"/>
-            </w:r>
-          </w:hyperlink>
-        </w:p>
-        <w:p>
-          <w:pPr>
-            <w:pStyle w:val="Sumrio2"/>
-            <w:tabs>
-              <w:tab w:val="right" w:leader="dot" w:pos="9087"/>
-            </w:tabs>
-          </w:pPr>
-          <w:hyperlink w:anchor="_Toc42538">
-            <w:r>
-              <w:t>4.4. FILTRAGEM E PERSONALIZAÇÃO</w:t>
-            </w:r>
-            <w:r>
-              <w:tab/>
-            </w:r>
-            <w:r>
-              <w:fldChar w:fldCharType="begin"/>
-            </w:r>
-            <w:r>
-              <w:instrText>PAGEREF _Toc42538 \h</w:instrText>
-            </w:r>
-            <w:r>
-              <w:fldChar w:fldCharType="separate"/>
-            </w:r>
-            <w:r>
-              <w:rPr>
-                <w:noProof/>
-              </w:rPr>
-              <w:t>14</w:t>
-            </w:r>
-            <w:r>
+                <w:webHidden/>
+              </w:rPr>
+              <w:t>18</w:t>
+            </w:r>
+            <w:r>
+              <w:rPr>
+                <w:noProof/>
+                <w:webHidden/>
+              </w:rPr>
               <w:fldChar w:fldCharType="end"/>
             </w:r>
           </w:hyperlink>
@@ -1288,100 +2487,89 @@
           <w:pPr>
             <w:pStyle w:val="Sumrio1"/>
             <w:tabs>
-              <w:tab w:val="right" w:leader="dot" w:pos="9087"/>
+              <w:tab w:val="left" w:pos="480"/>
+              <w:tab w:val="right" w:leader="dot" w:pos="9076"/>
             </w:tabs>
+            <w:rPr>
+              <w:rFonts w:asciiTheme="minorHAnsi" w:eastAsiaTheme="minorEastAsia" w:hAnsiTheme="minorHAnsi" w:cstheme="minorBidi"/>
+              <w:b w:val="0"/>
+              <w:noProof/>
+              <w:color w:val="auto"/>
+              <w:sz w:val="24"/>
+            </w:rPr>
           </w:pPr>
-          <w:hyperlink w:anchor="_Toc42539">
-            <w:r>
-              <w:t>5. PREMISSAS E RESTRIÇÕES</w:t>
-            </w:r>
-            <w:r>
+          <w:hyperlink w:anchor="_Toc196142190" w:history="1">
+            <w:r>
+              <w:rPr>
+                <w:rStyle w:val="Hyperlink"/>
+                <w:bCs/>
+                <w:noProof/>
+              </w:rPr>
+              <w:t>8.</w:t>
+            </w:r>
+            <w:r>
+              <w:rPr>
+                <w:rFonts w:asciiTheme="minorHAnsi" w:eastAsiaTheme="minorEastAsia" w:hAnsiTheme="minorHAnsi" w:cstheme="minorBidi"/>
+                <w:b w:val="0"/>
+                <w:noProof/>
+                <w:color w:val="auto"/>
+                <w:sz w:val="24"/>
+              </w:rPr>
               <w:tab/>
             </w:r>
             <w:r>
+              <w:rPr>
+                <w:rStyle w:val="Hyperlink"/>
+                <w:noProof/>
+              </w:rPr>
+              <w:t>METODOLOGIA PRATICADA (SCRUM)</w:t>
+            </w:r>
+            <w:r>
+              <w:rPr>
+                <w:noProof/>
+                <w:webHidden/>
+              </w:rPr>
+              <w:tab/>
+            </w:r>
+            <w:r>
+              <w:rPr>
+                <w:noProof/>
+                <w:webHidden/>
+              </w:rPr>
               <w:fldChar w:fldCharType="begin"/>
             </w:r>
             <w:r>
-              <w:instrText>PAGEREF _Toc42539 \h</w:instrText>
-            </w:r>
-            <w:r>
+              <w:rPr>
+                <w:noProof/>
+                <w:webHidden/>
+              </w:rPr>
+              <w:instrText xml:space="preserve"> PAGEREF _Toc196142190 \h </w:instrText>
+            </w:r>
+            <w:r>
+              <w:rPr>
+                <w:noProof/>
+                <w:webHidden/>
+              </w:rPr>
+            </w:r>
+            <w:r>
+              <w:rPr>
+                <w:noProof/>
+                <w:webHidden/>
+              </w:rPr>
               <w:fldChar w:fldCharType="separate"/>
             </w:r>
             <w:r>
               <w:rPr>
                 <w:noProof/>
-              </w:rPr>
-              <w:t>16</w:t>
-            </w:r>
-            <w:r>
-              <w:fldChar w:fldCharType="end"/>
-            </w:r>
-          </w:hyperlink>
-        </w:p>
-        <w:p>
-          <w:pPr>
-            <w:pStyle w:val="Sumrio2"/>
-            <w:tabs>
-              <w:tab w:val="right" w:leader="dot" w:pos="9087"/>
-            </w:tabs>
-          </w:pPr>
-          <w:hyperlink w:anchor="_Toc42540">
-            <w:r>
-              <w:t>5.1. PREMISSAS</w:t>
-            </w:r>
-            <w:r>
-              <w:tab/>
-            </w:r>
-            <w:r>
-              <w:fldChar w:fldCharType="begin"/>
-            </w:r>
-            <w:r>
-              <w:instrText>PAGEREF _Toc42540 \h</w:instrText>
-            </w:r>
-            <w:r>
-              <w:fldChar w:fldCharType="separate"/>
-            </w:r>
-            <w:r>
-              <w:rPr>
-                <w:noProof/>
-              </w:rPr>
-              <w:t>16</w:t>
-            </w:r>
-            <w:r>
-              <w:fldChar w:fldCharType="end"/>
-            </w:r>
-          </w:hyperlink>
-        </w:p>
-        <w:p>
-          <w:pPr>
-            <w:pStyle w:val="Sumrio2"/>
-            <w:tabs>
-              <w:tab w:val="right" w:leader="dot" w:pos="9087"/>
-            </w:tabs>
-          </w:pPr>
-          <w:hyperlink w:anchor="_Toc42541">
-            <w:r>
-              <w:t>5.2. RESTRIÇÕES</w:t>
-            </w:r>
-            <w:r>
-              <w:tab/>
-            </w:r>
-            <w:r>
-              <w:fldChar w:fldCharType="begin"/>
-            </w:r>
-            <w:r>
-              <w:instrText>PAGEREF _Toc42541 \h</w:instrText>
-            </w:r>
-            <w:r>
-              <w:fldChar w:fldCharType="separate"/>
-            </w:r>
-            <w:r>
-              <w:rPr>
-                <w:noProof/>
-              </w:rPr>
-              <w:t>16</w:t>
-            </w:r>
-            <w:r>
+                <w:webHidden/>
+              </w:rPr>
+              <w:t>19</w:t>
+            </w:r>
+            <w:r>
+              <w:rPr>
+                <w:noProof/>
+                <w:webHidden/>
+              </w:rPr>
               <w:fldChar w:fldCharType="end"/>
             </w:r>
           </w:hyperlink>
@@ -1390,32 +2578,89 @@
           <w:pPr>
             <w:pStyle w:val="Sumrio1"/>
             <w:tabs>
-              <w:tab w:val="right" w:leader="dot" w:pos="9087"/>
+              <w:tab w:val="left" w:pos="480"/>
+              <w:tab w:val="right" w:leader="dot" w:pos="9076"/>
             </w:tabs>
+            <w:rPr>
+              <w:rFonts w:asciiTheme="minorHAnsi" w:eastAsiaTheme="minorEastAsia" w:hAnsiTheme="minorHAnsi" w:cstheme="minorBidi"/>
+              <w:b w:val="0"/>
+              <w:noProof/>
+              <w:color w:val="auto"/>
+              <w:sz w:val="24"/>
+            </w:rPr>
           </w:pPr>
-          <w:hyperlink w:anchor="_Toc42542">
-            <w:r>
-              <w:t>6. MACRO CRONOGRAMA – TOTAL DE 80 DIAS</w:t>
-            </w:r>
-            <w:r>
+          <w:hyperlink w:anchor="_Toc196142191" w:history="1">
+            <w:r>
+              <w:rPr>
+                <w:rStyle w:val="Hyperlink"/>
+                <w:bCs/>
+                <w:noProof/>
+              </w:rPr>
+              <w:t>9.</w:t>
+            </w:r>
+            <w:r>
+              <w:rPr>
+                <w:rFonts w:asciiTheme="minorHAnsi" w:eastAsiaTheme="minorEastAsia" w:hAnsiTheme="minorHAnsi" w:cstheme="minorBidi"/>
+                <w:b w:val="0"/>
+                <w:noProof/>
+                <w:color w:val="auto"/>
+                <w:sz w:val="24"/>
+              </w:rPr>
               <w:tab/>
             </w:r>
             <w:r>
+              <w:rPr>
+                <w:rStyle w:val="Hyperlink"/>
+                <w:noProof/>
+              </w:rPr>
+              <w:t>Matriz de Planejamento 5W2H</w:t>
+            </w:r>
+            <w:r>
+              <w:rPr>
+                <w:noProof/>
+                <w:webHidden/>
+              </w:rPr>
+              <w:tab/>
+            </w:r>
+            <w:r>
+              <w:rPr>
+                <w:noProof/>
+                <w:webHidden/>
+              </w:rPr>
               <w:fldChar w:fldCharType="begin"/>
             </w:r>
             <w:r>
-              <w:instrText>PAGEREF _Toc42542 \h</w:instrText>
-            </w:r>
-            <w:r>
+              <w:rPr>
+                <w:noProof/>
+                <w:webHidden/>
+              </w:rPr>
+              <w:instrText xml:space="preserve"> PAGEREF _Toc196142191 \h </w:instrText>
+            </w:r>
+            <w:r>
+              <w:rPr>
+                <w:noProof/>
+                <w:webHidden/>
+              </w:rPr>
+            </w:r>
+            <w:r>
+              <w:rPr>
+                <w:noProof/>
+                <w:webHidden/>
+              </w:rPr>
               <w:fldChar w:fldCharType="separate"/>
             </w:r>
             <w:r>
               <w:rPr>
                 <w:noProof/>
-              </w:rPr>
-              <w:t>17</w:t>
-            </w:r>
-            <w:r>
+                <w:webHidden/>
+              </w:rPr>
+              <w:t>20</w:t>
+            </w:r>
+            <w:r>
+              <w:rPr>
+                <w:noProof/>
+                <w:webHidden/>
+              </w:rPr>
               <w:fldChar w:fldCharType="end"/>
             </w:r>
           </w:hyperlink>
@@ -1424,34 +2669,89 @@
           <w:pPr>
             <w:pStyle w:val="Sumrio1"/>
             <w:tabs>
-              <w:tab w:val="right" w:leader="dot" w:pos="9087"/>
+              <w:tab w:val="left" w:pos="720"/>
+              <w:tab w:val="right" w:leader="dot" w:pos="9076"/>
             </w:tabs>
+            <w:rPr>
+              <w:rFonts w:asciiTheme="minorHAnsi" w:eastAsiaTheme="minorEastAsia" w:hAnsiTheme="minorHAnsi" w:cstheme="minorBidi"/>
+              <w:b w:val="0"/>
+              <w:noProof/>
+              <w:color w:val="auto"/>
+              <w:sz w:val="24"/>
+            </w:rPr>
           </w:pPr>
-          <w:hyperlink w:anchor="_Toc42543">
-            <w:r>
-              <w:t>7. PROTÓTIPO DO SITE INSTITUCIONAL</w:t>
-            </w:r>
-            <w:r>
+          <w:hyperlink w:anchor="_Toc196142192" w:history="1">
+            <w:r>
+              <w:rPr>
+                <w:rStyle w:val="Hyperlink"/>
+                <w:bCs/>
+                <w:noProof/>
+              </w:rPr>
+              <w:t>10.</w:t>
+            </w:r>
+            <w:r>
+              <w:rPr>
+                <w:rFonts w:asciiTheme="minorHAnsi" w:eastAsiaTheme="minorEastAsia" w:hAnsiTheme="minorHAnsi" w:cstheme="minorBidi"/>
+                <w:b w:val="0"/>
+                <w:noProof/>
+                <w:color w:val="auto"/>
+                <w:sz w:val="24"/>
+              </w:rPr>
               <w:tab/>
             </w:r>
             <w:r>
+              <w:rPr>
+                <w:rStyle w:val="Hyperlink"/>
+                <w:noProof/>
+              </w:rPr>
+              <w:t>Diagrama de Negócio</w:t>
+            </w:r>
+            <w:r>
+              <w:rPr>
+                <w:noProof/>
+                <w:webHidden/>
+              </w:rPr>
+              <w:tab/>
+            </w:r>
+            <w:r>
+              <w:rPr>
+                <w:noProof/>
+                <w:webHidden/>
+              </w:rPr>
               <w:fldChar w:fldCharType="begin"/>
             </w:r>
             <w:r>
-              <w:instrText>PAGEREF _Toc42543 \h</w:instrText>
-            </w:r>
-            <w:r>
+              <w:rPr>
+                <w:noProof/>
+                <w:webHidden/>
+              </w:rPr>
+              <w:instrText xml:space="preserve"> PAGEREF _Toc196142192 \h </w:instrText>
+            </w:r>
+            <w:r>
+              <w:rPr>
+                <w:noProof/>
+                <w:webHidden/>
+              </w:rPr>
+            </w:r>
+            <w:r>
+              <w:rPr>
+                <w:noProof/>
+                <w:webHidden/>
+              </w:rPr>
               <w:fldChar w:fldCharType="separate"/>
             </w:r>
             <w:r>
               <w:rPr>
-                <w:b w:val="0"/>
-                <w:bCs/>
-                <w:noProof/>
-              </w:rPr>
-              <w:t>Erro! Indicador não definido.</w:t>
-            </w:r>
-            <w:r>
+                <w:noProof/>
+                <w:webHidden/>
+              </w:rPr>
+              <w:t>21</w:t>
+            </w:r>
+            <w:r>
+              <w:rPr>
+                <w:noProof/>
+                <w:webHidden/>
+              </w:rPr>
               <w:fldChar w:fldCharType="end"/>
             </w:r>
           </w:hyperlink>
@@ -1460,34 +2760,89 @@
           <w:pPr>
             <w:pStyle w:val="Sumrio1"/>
             <w:tabs>
-              <w:tab w:val="right" w:leader="dot" w:pos="9087"/>
+              <w:tab w:val="left" w:pos="720"/>
+              <w:tab w:val="right" w:leader="dot" w:pos="9076"/>
             </w:tabs>
+            <w:rPr>
+              <w:rFonts w:asciiTheme="minorHAnsi" w:eastAsiaTheme="minorEastAsia" w:hAnsiTheme="minorHAnsi" w:cstheme="minorBidi"/>
+              <w:b w:val="0"/>
+              <w:noProof/>
+              <w:color w:val="auto"/>
+              <w:sz w:val="24"/>
+            </w:rPr>
           </w:pPr>
-          <w:hyperlink w:anchor="_Toc42544">
-            <w:r>
-              <w:t>8. STAKEHOLDERS</w:t>
-            </w:r>
-            <w:r>
+          <w:hyperlink w:anchor="_Toc196142193" w:history="1">
+            <w:r>
+              <w:rPr>
+                <w:rStyle w:val="Hyperlink"/>
+                <w:bCs/>
+                <w:noProof/>
+              </w:rPr>
+              <w:t>11.</w:t>
+            </w:r>
+            <w:r>
+              <w:rPr>
+                <w:rFonts w:asciiTheme="minorHAnsi" w:eastAsiaTheme="minorEastAsia" w:hAnsiTheme="minorHAnsi" w:cstheme="minorBidi"/>
+                <w:b w:val="0"/>
+                <w:noProof/>
+                <w:color w:val="auto"/>
+                <w:sz w:val="24"/>
+              </w:rPr>
               <w:tab/>
             </w:r>
             <w:r>
+              <w:rPr>
+                <w:rStyle w:val="Hyperlink"/>
+                <w:noProof/>
+              </w:rPr>
+              <w:t>Diagrama de Solução</w:t>
+            </w:r>
+            <w:r>
+              <w:rPr>
+                <w:noProof/>
+                <w:webHidden/>
+              </w:rPr>
+              <w:tab/>
+            </w:r>
+            <w:r>
+              <w:rPr>
+                <w:noProof/>
+                <w:webHidden/>
+              </w:rPr>
               <w:fldChar w:fldCharType="begin"/>
             </w:r>
             <w:r>
-              <w:instrText>PAGEREF _Toc42544 \h</w:instrText>
-            </w:r>
-            <w:r>
+              <w:rPr>
+                <w:noProof/>
+                <w:webHidden/>
+              </w:rPr>
+              <w:instrText xml:space="preserve"> PAGEREF _Toc196142193 \h </w:instrText>
+            </w:r>
+            <w:r>
+              <w:rPr>
+                <w:noProof/>
+                <w:webHidden/>
+              </w:rPr>
+            </w:r>
+            <w:r>
+              <w:rPr>
+                <w:noProof/>
+                <w:webHidden/>
+              </w:rPr>
               <w:fldChar w:fldCharType="separate"/>
             </w:r>
             <w:r>
               <w:rPr>
-                <w:b w:val="0"/>
-                <w:bCs/>
-                <w:noProof/>
-              </w:rPr>
-              <w:t>Erro! Indicador não definido.</w:t>
-            </w:r>
-            <w:r>
+                <w:noProof/>
+                <w:webHidden/>
+              </w:rPr>
+              <w:t>21</w:t>
+            </w:r>
+            <w:r>
+              <w:rPr>
+                <w:noProof/>
+                <w:webHidden/>
+              </w:rPr>
               <w:fldChar w:fldCharType="end"/>
             </w:r>
           </w:hyperlink>
@@ -1496,32 +2851,89 @@
           <w:pPr>
             <w:pStyle w:val="Sumrio1"/>
             <w:tabs>
-              <w:tab w:val="right" w:leader="dot" w:pos="9087"/>
+              <w:tab w:val="left" w:pos="720"/>
+              <w:tab w:val="right" w:leader="dot" w:pos="9076"/>
             </w:tabs>
+            <w:rPr>
+              <w:rFonts w:asciiTheme="minorHAnsi" w:eastAsiaTheme="minorEastAsia" w:hAnsiTheme="minorHAnsi" w:cstheme="minorBidi"/>
+              <w:b w:val="0"/>
+              <w:noProof/>
+              <w:color w:val="auto"/>
+              <w:sz w:val="24"/>
+            </w:rPr>
           </w:pPr>
-          <w:hyperlink w:anchor="_Toc42545">
-            <w:r>
-              <w:t>9. RECURSOS NECESSÁRIOS</w:t>
-            </w:r>
-            <w:r>
+          <w:hyperlink w:anchor="_Toc196142195" w:history="1">
+            <w:r>
+              <w:rPr>
+                <w:rStyle w:val="Hyperlink"/>
+                <w:bCs/>
+                <w:noProof/>
+              </w:rPr>
+              <w:t>12.</w:t>
+            </w:r>
+            <w:r>
+              <w:rPr>
+                <w:rFonts w:asciiTheme="minorHAnsi" w:eastAsiaTheme="minorEastAsia" w:hAnsiTheme="minorHAnsi" w:cstheme="minorBidi"/>
+                <w:b w:val="0"/>
+                <w:noProof/>
+                <w:color w:val="auto"/>
+                <w:sz w:val="24"/>
+              </w:rPr>
               <w:tab/>
             </w:r>
             <w:r>
+              <w:rPr>
+                <w:rStyle w:val="Hyperlink"/>
+                <w:noProof/>
+              </w:rPr>
+              <w:t>RECURSOS NECESSÁRIOS</w:t>
+            </w:r>
+            <w:r>
+              <w:rPr>
+                <w:noProof/>
+                <w:webHidden/>
+              </w:rPr>
+              <w:tab/>
+            </w:r>
+            <w:r>
+              <w:rPr>
+                <w:noProof/>
+                <w:webHidden/>
+              </w:rPr>
               <w:fldChar w:fldCharType="begin"/>
             </w:r>
             <w:r>
-              <w:instrText>PAGEREF _Toc42545 \h</w:instrText>
-            </w:r>
-            <w:r>
+              <w:rPr>
+                <w:noProof/>
+                <w:webHidden/>
+              </w:rPr>
+              <w:instrText xml:space="preserve"> PAGEREF _Toc196142195 \h </w:instrText>
+            </w:r>
+            <w:r>
+              <w:rPr>
+                <w:noProof/>
+                <w:webHidden/>
+              </w:rPr>
+            </w:r>
+            <w:r>
+              <w:rPr>
+                <w:noProof/>
+                <w:webHidden/>
+              </w:rPr>
               <w:fldChar w:fldCharType="separate"/>
             </w:r>
             <w:r>
               <w:rPr>
                 <w:noProof/>
-              </w:rPr>
-              <w:t>18</w:t>
-            </w:r>
-            <w:r>
+                <w:webHidden/>
+              </w:rPr>
+              <w:t>22</w:t>
+            </w:r>
+            <w:r>
+              <w:rPr>
+                <w:noProof/>
+                <w:webHidden/>
+              </w:rPr>
               <w:fldChar w:fldCharType="end"/>
             </w:r>
           </w:hyperlink>
@@ -1530,32 +2942,89 @@
           <w:pPr>
             <w:pStyle w:val="Sumrio1"/>
             <w:tabs>
-              <w:tab w:val="right" w:leader="dot" w:pos="9087"/>
+              <w:tab w:val="left" w:pos="720"/>
+              <w:tab w:val="right" w:leader="dot" w:pos="9076"/>
             </w:tabs>
+            <w:rPr>
+              <w:rFonts w:asciiTheme="minorHAnsi" w:eastAsiaTheme="minorEastAsia" w:hAnsiTheme="minorHAnsi" w:cstheme="minorBidi"/>
+              <w:b w:val="0"/>
+              <w:noProof/>
+              <w:color w:val="auto"/>
+              <w:sz w:val="24"/>
+            </w:rPr>
           </w:pPr>
-          <w:hyperlink w:anchor="_Toc42546">
-            <w:r>
-              <w:t>10. RISCOS</w:t>
-            </w:r>
-            <w:r>
+          <w:hyperlink w:anchor="_Toc196142196" w:history="1">
+            <w:r>
+              <w:rPr>
+                <w:rStyle w:val="Hyperlink"/>
+                <w:bCs/>
+                <w:noProof/>
+              </w:rPr>
+              <w:t>13.</w:t>
+            </w:r>
+            <w:r>
+              <w:rPr>
+                <w:rFonts w:asciiTheme="minorHAnsi" w:eastAsiaTheme="minorEastAsia" w:hAnsiTheme="minorHAnsi" w:cstheme="minorBidi"/>
+                <w:b w:val="0"/>
+                <w:noProof/>
+                <w:color w:val="auto"/>
+                <w:sz w:val="24"/>
+              </w:rPr>
               <w:tab/>
             </w:r>
             <w:r>
+              <w:rPr>
+                <w:rStyle w:val="Hyperlink"/>
+                <w:noProof/>
+              </w:rPr>
+              <w:t>RISCOS</w:t>
+            </w:r>
+            <w:r>
+              <w:rPr>
+                <w:noProof/>
+                <w:webHidden/>
+              </w:rPr>
+              <w:tab/>
+            </w:r>
+            <w:r>
+              <w:rPr>
+                <w:noProof/>
+                <w:webHidden/>
+              </w:rPr>
               <w:fldChar w:fldCharType="begin"/>
             </w:r>
             <w:r>
-              <w:instrText>PAGEREF _Toc42546 \h</w:instrText>
-            </w:r>
-            <w:r>
+              <w:rPr>
+                <w:noProof/>
+                <w:webHidden/>
+              </w:rPr>
+              <w:instrText xml:space="preserve"> PAGEREF _Toc196142196 \h </w:instrText>
+            </w:r>
+            <w:r>
+              <w:rPr>
+                <w:noProof/>
+                <w:webHidden/>
+              </w:rPr>
+            </w:r>
+            <w:r>
+              <w:rPr>
+                <w:noProof/>
+                <w:webHidden/>
+              </w:rPr>
               <w:fldChar w:fldCharType="separate"/>
             </w:r>
             <w:r>
               <w:rPr>
                 <w:noProof/>
-              </w:rPr>
-              <w:t>21</w:t>
-            </w:r>
-            <w:r>
+                <w:webHidden/>
+              </w:rPr>
+              <w:t>22</w:t>
+            </w:r>
+            <w:r>
+              <w:rPr>
+                <w:noProof/>
+                <w:webHidden/>
+              </w:rPr>
               <w:fldChar w:fldCharType="end"/>
             </w:r>
           </w:hyperlink>
@@ -1564,32 +3033,89 @@
           <w:pPr>
             <w:pStyle w:val="Sumrio1"/>
             <w:tabs>
-              <w:tab w:val="right" w:leader="dot" w:pos="9087"/>
+              <w:tab w:val="left" w:pos="720"/>
+              <w:tab w:val="right" w:leader="dot" w:pos="9076"/>
             </w:tabs>
+            <w:rPr>
+              <w:rFonts w:asciiTheme="minorHAnsi" w:eastAsiaTheme="minorEastAsia" w:hAnsiTheme="minorHAnsi" w:cstheme="minorBidi"/>
+              <w:b w:val="0"/>
+              <w:noProof/>
+              <w:color w:val="auto"/>
+              <w:sz w:val="24"/>
+            </w:rPr>
           </w:pPr>
-          <w:hyperlink w:anchor="_Toc42547">
-            <w:r>
-              <w:t>11. RESULTADOS ESPERADOS</w:t>
-            </w:r>
-            <w:r>
+          <w:hyperlink w:anchor="_Toc196142197" w:history="1">
+            <w:r>
+              <w:rPr>
+                <w:rStyle w:val="Hyperlink"/>
+                <w:bCs/>
+                <w:noProof/>
+              </w:rPr>
+              <w:t>14.</w:t>
+            </w:r>
+            <w:r>
+              <w:rPr>
+                <w:rFonts w:asciiTheme="minorHAnsi" w:eastAsiaTheme="minorEastAsia" w:hAnsiTheme="minorHAnsi" w:cstheme="minorBidi"/>
+                <w:b w:val="0"/>
+                <w:noProof/>
+                <w:color w:val="auto"/>
+                <w:sz w:val="24"/>
+              </w:rPr>
               <w:tab/>
             </w:r>
             <w:r>
+              <w:rPr>
+                <w:rStyle w:val="Hyperlink"/>
+                <w:noProof/>
+              </w:rPr>
+              <w:t>RESULTADOS ESPERADOS</w:t>
+            </w:r>
+            <w:r>
+              <w:rPr>
+                <w:noProof/>
+                <w:webHidden/>
+              </w:rPr>
+              <w:tab/>
+            </w:r>
+            <w:r>
+              <w:rPr>
+                <w:noProof/>
+                <w:webHidden/>
+              </w:rPr>
               <w:fldChar w:fldCharType="begin"/>
             </w:r>
             <w:r>
-              <w:instrText>PAGEREF _Toc42547 \h</w:instrText>
-            </w:r>
-            <w:r>
+              <w:rPr>
+                <w:noProof/>
+                <w:webHidden/>
+              </w:rPr>
+              <w:instrText xml:space="preserve"> PAGEREF _Toc196142197 \h </w:instrText>
+            </w:r>
+            <w:r>
+              <w:rPr>
+                <w:noProof/>
+                <w:webHidden/>
+              </w:rPr>
+            </w:r>
+            <w:r>
+              <w:rPr>
+                <w:noProof/>
+                <w:webHidden/>
+              </w:rPr>
               <w:fldChar w:fldCharType="separate"/>
             </w:r>
             <w:r>
               <w:rPr>
                 <w:noProof/>
-              </w:rPr>
-              <w:t>22</w:t>
-            </w:r>
-            <w:r>
+                <w:webHidden/>
+              </w:rPr>
+              <w:t>23</w:t>
+            </w:r>
+            <w:r>
+              <w:rPr>
+                <w:noProof/>
+                <w:webHidden/>
+              </w:rPr>
               <w:fldChar w:fldCharType="end"/>
             </w:r>
           </w:hyperlink>
@@ -1598,38 +3124,77 @@
           <w:pPr>
             <w:pStyle w:val="Sumrio1"/>
             <w:tabs>
-              <w:tab w:val="right" w:leader="dot" w:pos="9087"/>
+              <w:tab w:val="right" w:leader="dot" w:pos="9076"/>
             </w:tabs>
+            <w:rPr>
+              <w:rFonts w:asciiTheme="minorHAnsi" w:eastAsiaTheme="minorEastAsia" w:hAnsiTheme="minorHAnsi" w:cstheme="minorBidi"/>
+              <w:b w:val="0"/>
+              <w:noProof/>
+              <w:color w:val="auto"/>
+              <w:sz w:val="24"/>
+            </w:rPr>
           </w:pPr>
-          <w:hyperlink w:anchor="_Toc42548">
-            <w:r>
+          <w:hyperlink w:anchor="_Toc196142198" w:history="1">
+            <w:r>
+              <w:rPr>
+                <w:rStyle w:val="Hyperlink"/>
+                <w:noProof/>
+              </w:rPr>
               <w:t>REFERÊNCIAS BIBLIOGRÁFICAS</w:t>
             </w:r>
             <w:r>
+              <w:rPr>
+                <w:noProof/>
+                <w:webHidden/>
+              </w:rPr>
               <w:tab/>
             </w:r>
             <w:r>
+              <w:rPr>
+                <w:noProof/>
+                <w:webHidden/>
+              </w:rPr>
               <w:fldChar w:fldCharType="begin"/>
             </w:r>
             <w:r>
-              <w:instrText>PAGEREF _Toc42548 \h</w:instrText>
-            </w:r>
-            <w:r>
+              <w:rPr>
+                <w:noProof/>
+                <w:webHidden/>
+              </w:rPr>
+              <w:instrText xml:space="preserve"> PAGEREF _Toc196142198 \h </w:instrText>
+            </w:r>
+            <w:r>
+              <w:rPr>
+                <w:noProof/>
+                <w:webHidden/>
+              </w:rPr>
+            </w:r>
+            <w:r>
+              <w:rPr>
+                <w:noProof/>
+                <w:webHidden/>
+              </w:rPr>
               <w:fldChar w:fldCharType="separate"/>
             </w:r>
             <w:r>
               <w:rPr>
                 <w:noProof/>
-              </w:rPr>
-              <w:t>23</w:t>
-            </w:r>
-            <w:r>
+                <w:webHidden/>
+              </w:rPr>
+              <w:t>24</w:t>
+            </w:r>
+            <w:r>
+              <w:rPr>
+                <w:noProof/>
+                <w:webHidden/>
+              </w:rPr>
               <w:fldChar w:fldCharType="end"/>
             </w:r>
           </w:hyperlink>
         </w:p>
         <w:p>
           <w:r>
+            <w:lastRenderedPageBreak/>
             <w:fldChar w:fldCharType="end"/>
           </w:r>
         </w:p>
@@ -1653,7 +3218,7 @@
         <w:spacing w:after="498"/>
         <w:ind w:left="297" w:right="0" w:hanging="310"/>
       </w:pPr>
-      <w:bookmarkStart w:id="0" w:name="_Toc42525"/>
+      <w:bookmarkStart w:id="0" w:name="_Toc196142172"/>
       <w:r>
         <w:lastRenderedPageBreak/>
         <w:t>CONTEXTO</w:t>
@@ -1675,7 +3240,10 @@
         <w:ind w:left="9" w:right="53" w:firstLine="698"/>
       </w:pPr>
       <w:r>
-        <w:t>Procedendo isso, o carro tem de ser um veículo confortável e seguro com o uso das melhores tecnologias para tal. Porém, isso não é aplicado nos dias de hoje, o óleo do cárter do carro é uma das partes mais importantes no funcionamento do veículo, sendo responsável por um papel fundamental no armazenamento do óleo lubrificante. Esse componente é essencial para reduzir o atrito entre as peças móveis do motor, dissipar calor e prevenir o desgaste prematuro. No entanto, a falta de tecnologia de monitoramento adequado do nível e da qualidade do fluido pode comprometer significativamente a eficiência do motor, resultando em falhas mecânicas graves e altos custos de manutenção.</w:t>
+        <w:t>Procedendo isso, o carro tem de ser um veículo confortável e seguro com o uso das melhores tecnologias para tal. Porém, isso não é aplicado nos dias de hoje, o óleo do cárter do carro é uma das partes mais importantes no funcionamento do veículo, sendo responsável por um papel fundamental no armazenamento do óleo lubrificante. Esse componente é essencial para reduzir o atrito entre as peças móveis do motor, dissipar calor e prevenir o desgaste prematuro. No entanto, a falta de tecnologia de monitoramento ad</w:t>
+      </w:r>
+      <w:r>
+        <w:t>equado do nível e da qualidade do fluido pode comprometer significativamente a eficiência do motor, resultando em falhas mecânicas graves e altos custos de manutenção.</w:t>
       </w:r>
     </w:p>
     <w:p>
@@ -1694,7 +3262,7 @@
         <w:spacing w:after="422"/>
         <w:ind w:left="475" w:hanging="466"/>
       </w:pPr>
-      <w:bookmarkStart w:id="1" w:name="_Toc42526"/>
+      <w:bookmarkStart w:id="1" w:name="_Toc196142173"/>
       <w:r>
         <w:lastRenderedPageBreak/>
         <w:t>O PAPEL DO CÁRTER NO SISTEMA DE LUBRIFICAÇÃO</w:t>
@@ -1876,7 +3444,10 @@
         <w:t xml:space="preserve">Regulação de Pressão: </w:t>
       </w:r>
       <w:r>
-        <w:t>A válvula de alívio impede que a pressão do óleo ultrapasse limites seguros, protegendo o motor contra danos.</w:t>
+        <w:t xml:space="preserve">A válvula de alívio impede que a pressão do óleo </w:t>
+      </w:r>
+      <w:r>
+        <w:t>ultrapasse limites seguros, protegendo o motor contra danos.</w:t>
       </w:r>
     </w:p>
     <w:p>
@@ -1899,7 +3470,7 @@
         <w:pStyle w:val="Ttulo2"/>
         <w:ind w:left="475" w:hanging="466"/>
       </w:pPr>
-      <w:bookmarkStart w:id="2" w:name="_Toc42527"/>
+      <w:bookmarkStart w:id="2" w:name="_Toc196142174"/>
       <w:r>
         <w:lastRenderedPageBreak/>
         <w:t>IMPORTÂNCIA DA LUBRIFICAÇÃO</w:t>
@@ -1972,7 +3543,7 @@
         <w:pStyle w:val="Ttulo2"/>
         <w:ind w:left="475" w:hanging="466"/>
       </w:pPr>
-      <w:bookmarkStart w:id="3" w:name="_Toc42528"/>
+      <w:bookmarkStart w:id="3" w:name="_Toc196142175"/>
       <w:r>
         <w:t>DESAFIOS NA MEDIÇÃO DO NÍVEL E QUALIDADE DO ÓLEO</w:t>
       </w:r>
@@ -2032,7 +3603,10 @@
         <w:ind w:left="9" w:right="53" w:firstLine="720"/>
       </w:pPr>
       <w:r>
-        <w:t>Esses fatores podem comprometer a precisão das medições e aumentar o risco de danos ao motor por falta de lubrificação adequada.</w:t>
+        <w:t xml:space="preserve">Esses fatores podem comprometer a precisão das medições e aumentar o risco de danos ao </w:t>
+      </w:r>
+      <w:r>
+        <w:t>motor por falta de lubrificação adequada.</w:t>
       </w:r>
     </w:p>
     <w:p>
@@ -2050,7 +3624,7 @@
         <w:pStyle w:val="Ttulo2"/>
         <w:ind w:left="19"/>
       </w:pPr>
-      <w:bookmarkStart w:id="4" w:name="_Toc42529"/>
+      <w:bookmarkStart w:id="4" w:name="_Toc196142176"/>
       <w:r>
         <w:lastRenderedPageBreak/>
         <w:t>NOVAS TECNOLOGIAS PARA O MONITORAMENTO INTELIGENTE DO ÓLEO</w:t>
@@ -2141,7 +3715,7 @@
         <w:pStyle w:val="Ttulo2"/>
         <w:ind w:left="475" w:hanging="466"/>
       </w:pPr>
-      <w:bookmarkStart w:id="5" w:name="_Toc42530"/>
+      <w:bookmarkStart w:id="5" w:name="_Toc196142177"/>
       <w:r>
         <w:t>TECNOLOGIA DE MONITORAMENTO INTELIGENTE</w:t>
       </w:r>
@@ -2153,7 +3727,10 @@
         <w:ind w:left="9" w:right="53" w:firstLine="720"/>
       </w:pPr>
       <w:r>
-        <w:t>Com o avanço da Inteligência Artificial (IA) e da Internet das Coisas (IoT), o monitoramento do cárter do motor permite uma análise mais precisa do desempenho do lubrificante, prevenindo falhas mecânicas e reduzindo custos operacionais.</w:t>
+        <w:t xml:space="preserve">Com o avanço da Inteligência Artificial (IA) e da Internet das Coisas (IoT), o monitoramento do cárter do motor permite uma análise mais precisa do </w:t>
+      </w:r>
+      <w:r>
+        <w:t>desempenho do lubrificante, prevenindo falhas mecânicas e reduzindo custos operacionais.</w:t>
       </w:r>
     </w:p>
     <w:p>
@@ -2231,7 +3808,7 @@
         <w:pStyle w:val="Ttulo1"/>
         <w:ind w:left="297" w:right="0" w:hanging="310"/>
       </w:pPr>
-      <w:bookmarkStart w:id="6" w:name="_Toc42532"/>
+      <w:bookmarkStart w:id="6" w:name="_Toc196142178"/>
       <w:r>
         <w:lastRenderedPageBreak/>
         <w:t>OBJETIVO</w:t>
@@ -2273,7 +3850,10 @@
         <w:ind w:left="9" w:right="53" w:firstLine="720"/>
       </w:pPr>
       <w:r>
-        <w:t>Com isso, espera-se reduzir falhas mecânicas, aumentar a vida útil do motor, minimizar custos com reparos, aumentar a confiabilidade e visibilidade da montadora e de seus produtos(veículos), e contribuir para a sustentabilidade ambiental, ao evitar desperdícios e reduzir emissões de CO</w:t>
+        <w:t xml:space="preserve">Com isso, espera-se reduzir falhas mecânicas, aumentar a vida útil do motor, minimizar custos com reparos, aumentar a confiabilidade e visibilidade da montadora e de seus produtos(veículos), e contribuir para a </w:t>
+      </w:r>
+      <w:r>
+        <w:t>sustentabilidade ambiental, ao evitar desperdícios e reduzir emissões de CO</w:t>
       </w:r>
       <w:r>
         <w:rPr>
@@ -2300,7 +3880,7 @@
         <w:pStyle w:val="Ttulo1"/>
         <w:ind w:left="297" w:right="0" w:hanging="310"/>
       </w:pPr>
-      <w:bookmarkStart w:id="7" w:name="_Toc42533"/>
+      <w:bookmarkStart w:id="7" w:name="_Toc196142179"/>
       <w:r>
         <w:lastRenderedPageBreak/>
         <w:t>JUSTIFICATIVA</w:t>
@@ -2324,7 +3904,7 @@
         <w:spacing w:after="366"/>
         <w:ind w:left="297" w:right="0" w:hanging="310"/>
       </w:pPr>
-      <w:bookmarkStart w:id="8" w:name="_Toc42534"/>
+      <w:bookmarkStart w:id="8" w:name="_Toc196142180"/>
       <w:r>
         <w:lastRenderedPageBreak/>
         <w:t>ESCOPO</w:t>
@@ -2336,7 +3916,7 @@
         <w:pStyle w:val="Ttulo2"/>
         <w:ind w:left="475" w:hanging="466"/>
       </w:pPr>
-      <w:bookmarkStart w:id="9" w:name="_Toc42535"/>
+      <w:bookmarkStart w:id="9" w:name="_Toc196142181"/>
       <w:r>
         <w:t>VISÃO GERAL DO PROJETO</w:t>
       </w:r>
@@ -2374,7 +3954,13 @@
         <w:ind w:left="9" w:right="53" w:firstLine="720"/>
       </w:pPr>
       <w:r>
-        <w:t>A solução visa reduzir falhas mecânicas, otimizar a manutenção, aumentar a eficiência do veículo, fornecendo às montadoras dados valiosos e diminuir verificações manuais do nível de óleo. Ao eliminar a necessidade de medições manuais, o sistema minimiza erros e aumenta a segurança de motoristas e passageiros. Além disso, a otimização do desempenho do motor contribui para maior eficiência energética e redução das emissões de CO2, promovendo a sustentabilidade ambiental. A incorporação de tecnologias avançadas, como IoT, destaca o projeto no setor automotivo, oferecendo uma solução prática e econômica para os desafios de monitoramento e manutenção de veículos.</w:t>
+        <w:t xml:space="preserve">A solução visa </w:t>
+      </w:r>
+      <w:r>
+        <w:t>reduzir falhas mecânicas, otimizar a manutenção, aumentar a eficiência do veículo, fornecendo às montadoras dados valiosos e diminuir verificações manuais do nível de óleo. Ao eliminar a necessidade de medições manuais, o sistema minimiza erros e aumenta a segurança de motoristas e passageiros. Além disso, a otimização do desempenho do motor contribui para maior eficiência energética e redução das emissões de CO2, promovendo a sustentabilidade ambiental. A incorporação de tecnologias avançadas, como IoT, de</w:t>
+      </w:r>
+      <w:r>
+        <w:t>staca o projeto no setor automotivo, oferecendo uma solução prática e econômica para os desafios de monitoramento e manutenção de veículos.</w:t>
       </w:r>
     </w:p>
     <w:p>
@@ -2392,7 +3978,7 @@
         <w:pStyle w:val="Ttulo2"/>
         <w:ind w:left="475" w:hanging="466"/>
       </w:pPr>
-      <w:bookmarkStart w:id="10" w:name="_Toc42536"/>
+      <w:bookmarkStart w:id="10" w:name="_Toc196142182"/>
       <w:r>
         <w:lastRenderedPageBreak/>
         <w:t>FUNCIONALIDADES/OBJETIVOS</w:t>
@@ -2417,7 +4003,10 @@
         <w:t>OT</w:t>
       </w:r>
       <w:r>
-        <w:t>) utilizando um sensor ultrassônico HR-SR04 ligado a um código Arduino em um software no computador, fazendo a manipulação e captura de forma simulada dos dados do nível de óleo dentro do cárter do carro em tempo real. Esses dados serão enviados para uma API web via computador, que fará a intermediação entre os dados coletados e a base de dados local, onde serão armazenados em tabelas específicas para cada resultado. Em seguida, utilizaremos outra API web para enviar os dados da base de dados até a dashboard na web, onde serão apresentados por meio de gráficos, tabelas coletando todas as informações e exibindo em forma de tabela, seja do sensor em geral e do carro</w:t>
+        <w:t>) utilizando um sensor ultrassônico HR-SR04 ligado a um código Arduino em um software no computador, fazendo a manipulação e captura de forma simulada dos dados do nível de óleo dentro do cárter do carro em tempo real. Esses dados serão enviados para uma API web via computador, que fará a intermediação entre os dados coletados e a base de dados local, onde serão armazenados em tabelas específicas para cada resultado. Em seguida, utilizaremos outra API web para enviar os dados da base de dados até a das</w:t>
+      </w:r>
+      <w:r>
+        <w:t>hboard na web, onde serão apresentados por meio de gráficos, tabelas coletando todas as informações e exibindo em forma de tabela, seja do sensor em geral e do carro</w:t>
       </w:r>
       <w:r>
         <w:t xml:space="preserve"> </w:t>
@@ -2466,7 +4055,7 @@
         <w:pStyle w:val="Ttulo2"/>
         <w:ind w:left="475" w:hanging="466"/>
       </w:pPr>
-      <w:bookmarkStart w:id="11" w:name="_Toc42537"/>
+      <w:bookmarkStart w:id="11" w:name="_Toc196142183"/>
       <w:r>
         <w:t>ALERTAS E MONITORAMENTO</w:t>
       </w:r>
@@ -2558,7 +4147,7 @@
         <w:pStyle w:val="Ttulo2"/>
         <w:ind w:left="475" w:hanging="466"/>
       </w:pPr>
-      <w:bookmarkStart w:id="12" w:name="_Toc42538"/>
+      <w:bookmarkStart w:id="12" w:name="_Toc196142184"/>
       <w:r>
         <w:lastRenderedPageBreak/>
         <w:t>FILTRAGEM E PERSONALIZAÇÃO</w:t>
@@ -2690,7 +4279,10 @@
         <w:ind w:right="53" w:hanging="360"/>
       </w:pPr>
       <w:r>
-        <w:t>Com isso, a montadora poderá melhorar seus veículos e realizar manutenções mais precisas, evitando problemas futuros.</w:t>
+        <w:t xml:space="preserve">Com isso, a montadora poderá </w:t>
+      </w:r>
+      <w:r>
+        <w:t>melhorar seus veículos e realizar manutenções mais precisas, evitando problemas futuros.</w:t>
       </w:r>
     </w:p>
     <w:p>
@@ -2862,7 +4454,14 @@
                 <w:rFonts w:ascii="Trebuchet MS" w:eastAsia="Trebuchet MS" w:hAnsi="Trebuchet MS" w:cs="Trebuchet MS"/>
                 <w:sz w:val="20"/>
               </w:rPr>
-              <w:t>O sensor ultrassônico HR-SR04 mede o nível de uma forma simulada do óleo dentro do cárter do carro em tempo real.</w:t>
+              <w:t xml:space="preserve">O sensor ultrassônico HR-SR04 mede o nível de uma forma </w:t>
+            </w:r>
+            <w:r>
+              <w:rPr>
+                <w:rFonts w:ascii="Trebuchet MS" w:eastAsia="Trebuchet MS" w:hAnsi="Trebuchet MS" w:cs="Trebuchet MS"/>
+                <w:sz w:val="20"/>
+              </w:rPr>
+              <w:t>simulada do óleo dentro do cárter do carro em tempo real.</w:t>
             </w:r>
           </w:p>
         </w:tc>
@@ -2989,7 +4588,14 @@
                 <w:rFonts w:ascii="Trebuchet MS" w:eastAsia="Trebuchet MS" w:hAnsi="Trebuchet MS" w:cs="Trebuchet MS"/>
                 <w:sz w:val="20"/>
               </w:rPr>
-              <w:t>Um software no computador chamado Arduino IDE recebe os dados do Arduino, realiza validações e os encaminha para a API web.</w:t>
+              <w:t xml:space="preserve">Um </w:t>
+            </w:r>
+            <w:r>
+              <w:rPr>
+                <w:rFonts w:ascii="Trebuchet MS" w:eastAsia="Trebuchet MS" w:hAnsi="Trebuchet MS" w:cs="Trebuchet MS"/>
+                <w:sz w:val="20"/>
+              </w:rPr>
+              <w:t>software no computador chamado Arduino IDE recebe os dados do Arduino, realiza validações e os encaminha para a API web.</w:t>
             </w:r>
           </w:p>
         </w:tc>
@@ -3359,7 +4965,14 @@
                 <w:rFonts w:ascii="Trebuchet MS" w:eastAsia="Trebuchet MS" w:hAnsi="Trebuchet MS" w:cs="Trebuchet MS"/>
                 <w:sz w:val="20"/>
               </w:rPr>
-              <w:t>A dashboard permite o cadastro dos veículos e sensores implantados para melhor organização dos registros.</w:t>
+              <w:t xml:space="preserve">A dashboard permite o cadastro dos </w:t>
+            </w:r>
+            <w:r>
+              <w:rPr>
+                <w:rFonts w:ascii="Trebuchet MS" w:eastAsia="Trebuchet MS" w:hAnsi="Trebuchet MS" w:cs="Trebuchet MS"/>
+                <w:sz w:val="20"/>
+              </w:rPr>
+              <w:t>veículos e sensores implantados para melhor organização dos registros.</w:t>
             </w:r>
           </w:p>
         </w:tc>
@@ -3637,7 +5250,14 @@
                 <w:rFonts w:ascii="Trebuchet MS" w:eastAsia="Trebuchet MS" w:hAnsi="Trebuchet MS" w:cs="Trebuchet MS"/>
                 <w:sz w:val="20"/>
               </w:rPr>
-              <w:t>O sistema categoriza os alertas em três níveis com base nos dados coletados e exibe os últimos 5 alertas dos últimos 30 minutos.</w:t>
+              <w:t xml:space="preserve">O sistema categoriza os alertas em </w:t>
+            </w:r>
+            <w:r>
+              <w:rPr>
+                <w:rFonts w:ascii="Trebuchet MS" w:eastAsia="Trebuchet MS" w:hAnsi="Trebuchet MS" w:cs="Trebuchet MS"/>
+                <w:sz w:val="20"/>
+              </w:rPr>
+              <w:t>três níveis com base nos dados coletados e exibe os últimos 5 alertas dos últimos 30 minutos.</w:t>
             </w:r>
           </w:p>
         </w:tc>
@@ -3873,7 +5493,14 @@
                 <w:rFonts w:ascii="Trebuchet MS" w:eastAsia="Trebuchet MS" w:hAnsi="Trebuchet MS" w:cs="Trebuchet MS"/>
                 <w:sz w:val="20"/>
               </w:rPr>
-              <w:t>A montadora analisará os dados de acordo com suas necessidades, podendo utilizar os dados da dashboard para otimizar a manutenção, prevenir falhas e aprimorar a eficiência dos veículos, melhorando a confiabilidade e competitividade da marca.</w:t>
+              <w:t xml:space="preserve">A montadora analisará os dados de acordo com suas </w:t>
+            </w:r>
+            <w:r>
+              <w:rPr>
+                <w:rFonts w:ascii="Trebuchet MS" w:eastAsia="Trebuchet MS" w:hAnsi="Trebuchet MS" w:cs="Trebuchet MS"/>
+                <w:sz w:val="20"/>
+              </w:rPr>
+              <w:t>necessidades, podendo utilizar os dados da dashboard para otimizar a manutenção, prevenir falhas e aprimorar a eficiência dos veículos, melhorando a confiabilidade e competitividade da marca.</w:t>
             </w:r>
           </w:p>
         </w:tc>
@@ -3884,7 +5511,7 @@
         <w:pStyle w:val="Ttulo1"/>
         <w:ind w:left="297" w:right="0" w:hanging="310"/>
       </w:pPr>
-      <w:bookmarkStart w:id="13" w:name="_Toc42539"/>
+      <w:bookmarkStart w:id="13" w:name="_Toc196142185"/>
       <w:r>
         <w:t>PREMISSAS E RESTRIÇÕES</w:t>
       </w:r>
@@ -3896,7 +5523,7 @@
         <w:spacing w:after="277"/>
         <w:ind w:left="475" w:hanging="466"/>
       </w:pPr>
-      <w:bookmarkStart w:id="14" w:name="_Toc42540"/>
+      <w:bookmarkStart w:id="14" w:name="_Toc196142186"/>
       <w:r>
         <w:t>PREMISSAS</w:t>
       </w:r>
@@ -3964,7 +5591,10 @@
         <w:ind w:right="53" w:hanging="360"/>
       </w:pPr>
       <w:r>
-        <w:t>A equipe de desenvolvimento deve possuir conhecimento técnico das tecnologias utilizadas no projeto.</w:t>
+        <w:t xml:space="preserve">A equipe de desenvolvimento deve possuir </w:t>
+      </w:r>
+      <w:r>
+        <w:t>conhecimento técnico das tecnologias utilizadas no projeto.</w:t>
       </w:r>
     </w:p>
     <w:p>
@@ -3973,7 +5603,7 @@
         <w:spacing w:after="276"/>
         <w:ind w:left="475" w:hanging="466"/>
       </w:pPr>
-      <w:bookmarkStart w:id="15" w:name="_Toc42541"/>
+      <w:bookmarkStart w:id="15" w:name="_Toc196142187"/>
       <w:r>
         <w:t>RESTRIÇÕES</w:t>
       </w:r>
@@ -4126,7 +5756,7 @@
         <w:spacing w:after="377"/>
         <w:ind w:left="297" w:right="0" w:hanging="310"/>
       </w:pPr>
-      <w:bookmarkStart w:id="16" w:name="_Toc42542"/>
+      <w:bookmarkStart w:id="16" w:name="_Toc196142188"/>
       <w:r>
         <w:lastRenderedPageBreak/>
         <w:t xml:space="preserve">MACRO CRONOGRAMA – </w:t>
@@ -4310,9 +5940,11 @@
         <w:spacing w:after="498"/>
         <w:ind w:left="297" w:right="0" w:hanging="310"/>
       </w:pPr>
+      <w:bookmarkStart w:id="17" w:name="_Toc196142189"/>
       <w:r>
         <w:t>BACKLOG – TRELLO E EXCEL</w:t>
       </w:r>
+      <w:bookmarkEnd w:id="17"/>
     </w:p>
     <w:p>
       <w:pPr>
@@ -4399,7 +6031,7 @@
           <w:noProof/>
         </w:rPr>
         <w:drawing>
-          <wp:anchor distT="0" distB="0" distL="114300" distR="114300" simplePos="0" relativeHeight="251659264" behindDoc="0" locked="0" layoutInCell="1" allowOverlap="1" wp14:anchorId="33E4C232" wp14:editId="197B92D6">
+          <wp:anchor distT="0" distB="0" distL="114300" distR="114300" simplePos="0" relativeHeight="251659264" behindDoc="0" locked="0" layoutInCell="1" allowOverlap="1" wp14:anchorId="33E4C232" wp14:editId="64B11B1E">
             <wp:simplePos x="0" y="0"/>
             <wp:positionH relativeFrom="margin">
               <wp:align>right</wp:align>
@@ -4458,50 +6090,30 @@
         <w:spacing w:after="500"/>
         <w:ind w:left="297" w:right="0" w:hanging="310"/>
       </w:pPr>
+      <w:bookmarkStart w:id="18" w:name="_Toc196142190"/>
       <w:r>
         <w:lastRenderedPageBreak/>
         <w:t>METODOLOGIA PRATICADA (SCRUM)</w:t>
       </w:r>
-    </w:p>
-    <w:p>
-      <w:pPr>
-        <w:pStyle w:val="Ttulo1"/>
-        <w:numPr>
-          <w:ilvl w:val="0"/>
-          <w:numId w:val="0"/>
-        </w:numPr>
-        <w:ind w:left="10" w:hanging="10"/>
-        <w:rPr>
-          <w:b w:val="0"/>
-          <w:sz w:val="24"/>
-        </w:rPr>
-      </w:pPr>
-      <w:bookmarkStart w:id="17" w:name="_Toc42545"/>
-      <w:r>
-        <w:rPr>
-          <w:b w:val="0"/>
-          <w:sz w:val="24"/>
-        </w:rPr>
+      <w:bookmarkEnd w:id="18"/>
+    </w:p>
+    <w:p>
+      <w:pPr>
+        <w:rPr>
+          <w:b/>
+        </w:rPr>
+      </w:pPr>
+      <w:r>
         <w:t>A equipe está utilizando a metodologia Scrum de forma adaptada para organizar e conduzir as atividades do projeto. O Scrum, tradicionalmente utilizado no desenvolvimento ágil de software, foi ajustado às necessidades específicas do grupo, mantendo seus princípios fundamentais de colaboração, iteração e melhoria contínua.</w:t>
       </w:r>
     </w:p>
     <w:p>
       <w:pPr>
-        <w:pStyle w:val="Ttulo1"/>
-        <w:numPr>
-          <w:ilvl w:val="0"/>
-          <w:numId w:val="0"/>
-        </w:numPr>
-        <w:rPr>
-          <w:b w:val="0"/>
-          <w:sz w:val="24"/>
-        </w:rPr>
-      </w:pPr>
-      <w:r>
-        <w:rPr>
-          <w:b w:val="0"/>
-          <w:sz w:val="24"/>
-        </w:rPr>
+        <w:rPr>
+          <w:b/>
+        </w:rPr>
+      </w:pPr>
+      <w:r>
         <w:t>O grupo realiza duas reuniões semanais com duração aproximada de 15 minutos cada, ocorrendo às segundas e quartas-feiras. Estas reuniões seguem o modelo de Daily Scrum, cujo objetivo é alinhar os membros da equipe quanto ao andamento das tarefas, identificar possíveis impedimentos e planejar os próximos passos. Durante esses encontros, cada integrante responde brevemente às seguintes perguntas: o que foi feito desde a última reunião, o que será feito até a próxima, e se há algo que esteja dificultando seu progresso.</w:t>
       </w:r>
     </w:p>
@@ -4522,10 +6134,12 @@
       <w:pPr>
         <w:pStyle w:val="Ttulo1"/>
       </w:pPr>
+      <w:bookmarkStart w:id="19" w:name="_Toc196142191"/>
       <w:r>
         <w:lastRenderedPageBreak/>
         <w:t>Matriz de Planejamento 5W2H</w:t>
       </w:r>
+      <w:bookmarkEnd w:id="19"/>
     </w:p>
     <w:tbl>
       <w:tblPr>
@@ -5150,10 +6764,12 @@
       <w:pPr>
         <w:pStyle w:val="Ttulo1"/>
       </w:pPr>
+      <w:bookmarkStart w:id="20" w:name="_Toc196142192"/>
       <w:r>
         <w:lastRenderedPageBreak/>
         <w:t>Diagrama de Negócio</w:t>
       </w:r>
+      <w:bookmarkEnd w:id="20"/>
     </w:p>
     <w:p>
       <w:r>
@@ -5161,9 +6777,17 @@
           <w:noProof/>
         </w:rPr>
         <w:drawing>
-          <wp:inline distT="0" distB="0" distL="0" distR="0" wp14:anchorId="07374357" wp14:editId="2E9472C5">
+          <wp:anchor distT="0" distB="0" distL="114300" distR="114300" simplePos="0" relativeHeight="251661312" behindDoc="0" locked="0" layoutInCell="1" allowOverlap="1" wp14:anchorId="07374357" wp14:editId="4D396BFB">
+            <wp:simplePos x="0" y="0"/>
+            <wp:positionH relativeFrom="margin">
+              <wp:align>right</wp:align>
+            </wp:positionH>
+            <wp:positionV relativeFrom="paragraph">
+              <wp:posOffset>9525</wp:posOffset>
+            </wp:positionV>
             <wp:extent cx="5790565" cy="2200275"/>
             <wp:effectExtent l="0" t="0" r="635" b="9525"/>
+            <wp:wrapNone/>
             <wp:docPr id="1091463906" name="Imagem 1" descr="Logotipo, nome da empresa&#10;&#10;O conteúdo gerado por IA pode estar incorreto."/>
             <wp:cNvGraphicFramePr>
               <a:graphicFrameLocks xmlns:a="http://schemas.openxmlformats.org/drawingml/2006/main" noChangeAspect="1"/>
@@ -5176,7 +6800,13 @@
                     <pic:cNvPicPr/>
                   </pic:nvPicPr>
                   <pic:blipFill>
-                    <a:blip r:embed="rId14"/>
+                    <a:blip r:embed="rId14">
+                      <a:extLst>
+                        <a:ext uri="{28A0092B-C50C-407E-A947-70E740481C1C}">
+                          <a14:useLocalDpi xmlns:a14="http://schemas.microsoft.com/office/drawing/2010/main" val="0"/>
+                        </a:ext>
+                      </a:extLst>
+                    </a:blip>
                     <a:stretch>
                       <a:fillRect/>
                     </a:stretch>
@@ -5193,10 +6823,21 @@
                 </pic:pic>
               </a:graphicData>
             </a:graphic>
-          </wp:inline>
+            <wp14:sizeRelH relativeFrom="page">
+              <wp14:pctWidth>0</wp14:pctWidth>
+            </wp14:sizeRelH>
+            <wp14:sizeRelV relativeFrom="page">
+              <wp14:pctHeight>0</wp14:pctHeight>
+            </wp14:sizeRelV>
+          </wp:anchor>
         </w:drawing>
       </w:r>
     </w:p>
+    <w:p/>
+    <w:p/>
+    <w:p/>
+    <w:p/>
+    <w:p/>
     <w:p>
       <w:pPr>
         <w:ind w:left="0" w:firstLine="0"/>
@@ -5206,9 +6847,11 @@
       <w:pPr>
         <w:pStyle w:val="Ttulo1"/>
       </w:pPr>
+      <w:bookmarkStart w:id="21" w:name="_Toc196142193"/>
       <w:r>
         <w:t>Diagrama de Solução</w:t>
       </w:r>
+      <w:bookmarkEnd w:id="21"/>
     </w:p>
     <w:p>
       <w:pPr>
@@ -5217,16 +6860,25 @@
           <w:ilvl w:val="0"/>
           <w:numId w:val="0"/>
         </w:numPr>
-        <w:ind w:left="10"/>
-      </w:pPr>
+        <w:ind w:left="10" w:hanging="10"/>
+      </w:pPr>
+      <w:bookmarkStart w:id="22" w:name="_Toc196142194"/>
       <w:r>
         <w:rPr>
           <w:noProof/>
         </w:rPr>
         <w:drawing>
-          <wp:inline distT="0" distB="0" distL="0" distR="0" wp14:anchorId="6C021810" wp14:editId="28A538CE">
+          <wp:anchor distT="0" distB="0" distL="114300" distR="114300" simplePos="0" relativeHeight="251660288" behindDoc="0" locked="0" layoutInCell="1" allowOverlap="1" wp14:anchorId="6C021810" wp14:editId="2C485317">
+            <wp:simplePos x="0" y="0"/>
+            <wp:positionH relativeFrom="column">
+              <wp:posOffset>3175</wp:posOffset>
+            </wp:positionH>
+            <wp:positionV relativeFrom="paragraph">
+              <wp:posOffset>2540</wp:posOffset>
+            </wp:positionV>
             <wp:extent cx="5790565" cy="2406015"/>
             <wp:effectExtent l="0" t="0" r="635" b="0"/>
+            <wp:wrapNone/>
             <wp:docPr id="808380496" name="Imagem 1" descr="Diagrama&#10;&#10;O conteúdo gerado por IA pode estar incorreto."/>
             <wp:cNvGraphicFramePr>
               <a:graphicFrameLocks xmlns:a="http://schemas.openxmlformats.org/drawingml/2006/main" noChangeAspect="1"/>
@@ -5239,7 +6891,13 @@
                     <pic:cNvPicPr/>
                   </pic:nvPicPr>
                   <pic:blipFill>
-                    <a:blip r:embed="rId15"/>
+                    <a:blip r:embed="rId15">
+                      <a:extLst>
+                        <a:ext uri="{28A0092B-C50C-407E-A947-70E740481C1C}">
+                          <a14:useLocalDpi xmlns:a14="http://schemas.microsoft.com/office/drawing/2010/main" val="0"/>
+                        </a:ext>
+                      </a:extLst>
+                    </a:blip>
                     <a:stretch>
                       <a:fillRect/>
                     </a:stretch>
@@ -5256,9 +6914,16 @@
                 </pic:pic>
               </a:graphicData>
             </a:graphic>
-          </wp:inline>
+            <wp14:sizeRelH relativeFrom="page">
+              <wp14:pctWidth>0</wp14:pctWidth>
+            </wp14:sizeRelH>
+            <wp14:sizeRelV relativeFrom="page">
+              <wp14:pctHeight>0</wp14:pctHeight>
+            </wp14:sizeRelV>
+          </wp:anchor>
         </w:drawing>
       </w:r>
+      <w:bookmarkEnd w:id="22"/>
     </w:p>
     <w:p>
       <w:pPr>
@@ -5278,11 +6943,12 @@
       <w:pPr>
         <w:pStyle w:val="Ttulo1"/>
       </w:pPr>
+      <w:bookmarkStart w:id="23" w:name="_Toc196142195"/>
       <w:r>
         <w:lastRenderedPageBreak/>
         <w:t>RECURSOS NECESSÁRIOS</w:t>
       </w:r>
-      <w:bookmarkEnd w:id="17"/>
+      <w:bookmarkEnd w:id="23"/>
     </w:p>
     <w:p>
       <w:pPr>
@@ -5359,7 +7025,10 @@
         <w:ind w:right="53" w:hanging="722"/>
       </w:pPr>
       <w:r>
-        <w:t>Banco de dados MySQL local para armazenar os dados coletados</w:t>
+        <w:t xml:space="preserve">Banco de dados </w:t>
+      </w:r>
+      <w:r>
+        <w:t>MySQL local para armazenar os dados coletados</w:t>
       </w:r>
     </w:p>
     <w:p>
@@ -5435,11 +7104,11 @@
         <w:spacing w:after="377"/>
         <w:ind w:left="453" w:right="0" w:hanging="466"/>
       </w:pPr>
-      <w:bookmarkStart w:id="18" w:name="_Toc42546"/>
+      <w:bookmarkStart w:id="24" w:name="_Toc196142196"/>
       <w:r>
         <w:t>RISCOS</w:t>
       </w:r>
-      <w:bookmarkEnd w:id="18"/>
+      <w:bookmarkEnd w:id="24"/>
     </w:p>
     <w:p>
       <w:pPr>
@@ -5566,12 +7235,12 @@
         <w:spacing w:after="238"/>
         <w:ind w:left="453" w:right="0" w:hanging="466"/>
       </w:pPr>
-      <w:bookmarkStart w:id="19" w:name="_Toc42547"/>
+      <w:bookmarkStart w:id="25" w:name="_Toc196142197"/>
       <w:r>
         <w:lastRenderedPageBreak/>
         <w:t>RESULTADOS ESPERADOS</w:t>
       </w:r>
-      <w:bookmarkEnd w:id="19"/>
+      <w:bookmarkEnd w:id="25"/>
     </w:p>
     <w:p>
       <w:pPr>
@@ -5579,7 +7248,10 @@
         <w:ind w:left="9" w:right="53" w:firstLine="706"/>
       </w:pPr>
       <w:r>
-        <w:t>Como resultado, almejamos viabilizar a melhoria na qualidade e confiabilidade dos veículos, possibilitando ajustes na engenharia automotiva para gerar uma maior durabilidade e eficiência do motor.</w:t>
+        <w:t xml:space="preserve">Como resultado, almejamos viabilizar a melhoria na qualidade e confiabilidade dos veículos, </w:t>
+      </w:r>
+      <w:r>
+        <w:t>possibilitando ajustes na engenharia automotiva para gerar uma maior durabilidade e eficiência do motor.</w:t>
       </w:r>
     </w:p>
     <w:p>
@@ -5618,12 +7290,12 @@
         <w:spacing w:after="858"/>
         <w:ind w:left="-3" w:right="0"/>
       </w:pPr>
-      <w:bookmarkStart w:id="20" w:name="_Toc42548"/>
+      <w:bookmarkStart w:id="26" w:name="_Toc196142198"/>
       <w:r>
         <w:lastRenderedPageBreak/>
         <w:t>REFERÊNCIAS BIBLIOGRÁFICAS</w:t>
       </w:r>
-      <w:bookmarkEnd w:id="20"/>
+      <w:bookmarkEnd w:id="26"/>
     </w:p>
     <w:p>
       <w:pPr>
@@ -10237,6 +11909,7 @@
   <w:style w:type="paragraph" w:styleId="Sumrio1">
     <w:name w:val="toc 1"/>
     <w:hidden/>
+    <w:uiPriority w:val="39"/>
     <w:pPr>
       <w:spacing w:after="232" w:line="259" w:lineRule="auto"/>
       <w:ind w:left="47" w:right="15" w:hanging="10"/>
@@ -10251,6 +11924,7 @@
   <w:style w:type="paragraph" w:styleId="Sumrio2">
     <w:name w:val="toc 2"/>
     <w:hidden/>
+    <w:uiPriority w:val="39"/>
     <w:pPr>
       <w:spacing w:after="232" w:line="259" w:lineRule="auto"/>
       <w:ind w:left="47" w:right="15" w:hanging="10"/>
@@ -10295,6 +11969,17 @@
         <w:insideV w:val="single" w:sz="4" w:space="0" w:color="auto"/>
       </w:tblBorders>
     </w:tblPr>
+  </w:style>
+  <w:style w:type="character" w:styleId="Hyperlink">
+    <w:name w:val="Hyperlink"/>
+    <w:basedOn w:val="Fontepargpadro"/>
+    <w:uiPriority w:val="99"/>
+    <w:unhideWhenUsed/>
+    <w:rsid w:val="009F178D"/>
+    <w:rPr>
+      <w:color w:val="467886" w:themeColor="hyperlink"/>
+      <w:u w:val="single"/>
+    </w:rPr>
   </w:style>
 </w:styles>
 </file>

</xml_diff>